<commit_message>
Added missing comments to classes
</commit_message>
<xml_diff>
--- a/DezSys06.docx
+++ b/DezSys06.docx
@@ -22,7 +22,15 @@
     <w:p/>
     <w:p>
       <w:r>
-        <w:t>Implementieren Sie eine Chatapplikation mit Hilfe des Java Message Service. Verwenden Sie Apache ActiveMQ (http://activemq.apache.org) als Message Broker Ihrer Applikation. Das Programm soll folgende Funktionen beinhalten:</w:t>
+        <w:t xml:space="preserve">Implementieren Sie eine Chatapplikation mit Hilfe des Java Message Service. Verwenden Sie Apache </w:t>
+      </w:r>
+      <w:proofErr w:type="spellStart"/>
+      <w:r>
+        <w:t>ActiveMQ</w:t>
+      </w:r>
+      <w:proofErr w:type="spellEnd"/>
+      <w:r>
+        <w:t xml:space="preserve"> (http://activemq.apache.org) als Message Broker Ihrer Applikation. Das Programm soll folgende Funktionen beinhalten:</w:t>
       </w:r>
     </w:p>
     <w:p/>
@@ -38,8 +46,37 @@
     </w:p>
     <w:p/>
     <w:p>
-      <w:r>
-        <w:t>vsdbchat &lt;ip_message_broker&gt; &lt;benutzername&gt; &lt;chatroom&gt;</w:t>
+      <w:proofErr w:type="spellStart"/>
+      <w:r>
+        <w:t>vsdbchat</w:t>
+      </w:r>
+      <w:proofErr w:type="spellEnd"/>
+      <w:r>
+        <w:t xml:space="preserve"> &lt;</w:t>
+      </w:r>
+      <w:proofErr w:type="spellStart"/>
+      <w:r>
+        <w:t>ip_message_broker</w:t>
+      </w:r>
+      <w:proofErr w:type="spellEnd"/>
+      <w:r>
+        <w:t>&gt; &lt;</w:t>
+      </w:r>
+      <w:proofErr w:type="spellStart"/>
+      <w:r>
+        <w:t>benutzername</w:t>
+      </w:r>
+      <w:proofErr w:type="spellEnd"/>
+      <w:r>
+        <w:t>&gt; &lt;</w:t>
+      </w:r>
+      <w:proofErr w:type="spellStart"/>
+      <w:r>
+        <w:t>chatroom</w:t>
+      </w:r>
+      <w:proofErr w:type="spellEnd"/>
+      <w:r>
+        <w:t>&gt;</w:t>
       </w:r>
     </w:p>
     <w:p/>
@@ -56,7 +93,23 @@
     <w:p/>
     <w:p>
       <w:r>
-        <w:t>&lt;benutzername&gt; [&lt;ip_des_benutzers&gt;]: &lt;Nachricht&gt;</w:t>
+        <w:t>&lt;</w:t>
+      </w:r>
+      <w:proofErr w:type="spellStart"/>
+      <w:r>
+        <w:t>benutzername</w:t>
+      </w:r>
+      <w:proofErr w:type="spellEnd"/>
+      <w:r>
+        <w:t>&gt; [&lt;</w:t>
+      </w:r>
+      <w:proofErr w:type="spellStart"/>
+      <w:r>
+        <w:t>ip_des_benutzers</w:t>
+      </w:r>
+      <w:proofErr w:type="spellEnd"/>
+      <w:r>
+        <w:t>&gt;]: &lt;Nachricht&gt;</w:t>
       </w:r>
     </w:p>
     <w:p/>
@@ -73,7 +126,23 @@
     </w:p>
     <w:p>
       <w:r>
-        <w:t>MAIL &lt;ip_des_benutzers&gt; &lt;nachricht&gt;</w:t>
+        <w:t>MAIL &lt;</w:t>
+      </w:r>
+      <w:proofErr w:type="spellStart"/>
+      <w:r>
+        <w:t>ip_des_benutzers</w:t>
+      </w:r>
+      <w:proofErr w:type="spellEnd"/>
+      <w:r>
+        <w:t>&gt; &lt;</w:t>
+      </w:r>
+      <w:proofErr w:type="spellStart"/>
+      <w:r>
+        <w:t>nachricht</w:t>
+      </w:r>
+      <w:proofErr w:type="spellEnd"/>
+      <w:r>
+        <w:t>&gt;</w:t>
       </w:r>
     </w:p>
     <w:p/>
@@ -101,7 +170,15 @@
     </w:p>
     <w:p>
       <w:r>
-        <w:t>Gruppenarbeit: Die Arbeit ist in einer 2er-Gruppe zu lösen und über das Netzwerk zu testen! Abnahmen, die nur auf localhost basieren sind unzulässig und werden mit 6 Minuspunkten benotet!</w:t>
+        <w:t xml:space="preserve">Gruppenarbeit: Die Arbeit ist in einer 2er-Gruppe zu lösen und über das Netzwerk zu testen! Abnahmen, die nur auf </w:t>
+      </w:r>
+      <w:proofErr w:type="spellStart"/>
+      <w:r>
+        <w:t>localhost</w:t>
+      </w:r>
+      <w:proofErr w:type="spellEnd"/>
+      <w:r>
+        <w:t xml:space="preserve"> basieren sind unzulässig und werden mit 6 Minuspunkten benotet!</w:t>
       </w:r>
     </w:p>
     <w:p>
@@ -577,9 +654,19 @@
             <w:tcW w:w="4151" w:type="dxa"/>
           </w:tcPr>
           <w:p>
+            <w:proofErr w:type="spellStart"/>
             <w:r>
-              <w:t>data, io</w:t>
+              <w:t>data</w:t>
             </w:r>
+            <w:proofErr w:type="spellEnd"/>
+            <w:r>
+              <w:t xml:space="preserve">, </w:t>
+            </w:r>
+            <w:proofErr w:type="spellStart"/>
+            <w:r>
+              <w:t>io</w:t>
+            </w:r>
+            <w:proofErr w:type="spellEnd"/>
           </w:p>
         </w:tc>
         <w:tc>
@@ -587,9 +674,11 @@
             <w:tcW w:w="3012" w:type="dxa"/>
           </w:tcPr>
           <w:p>
+            <w:proofErr w:type="spellStart"/>
             <w:r>
               <w:t>net</w:t>
             </w:r>
+            <w:proofErr w:type="spellEnd"/>
           </w:p>
         </w:tc>
       </w:tr>
@@ -621,9 +710,19 @@
             <w:tcW w:w="4151" w:type="dxa"/>
           </w:tcPr>
           <w:p>
+            <w:proofErr w:type="spellStart"/>
             <w:r>
-              <w:t>net.NetwortkController, net.Networking</w:t>
+              <w:t>net.NetwortkController</w:t>
             </w:r>
+            <w:proofErr w:type="spellEnd"/>
+            <w:r>
+              <w:t xml:space="preserve">, </w:t>
+            </w:r>
+            <w:proofErr w:type="spellStart"/>
+            <w:r>
+              <w:t>net.Networking</w:t>
+            </w:r>
+            <w:proofErr w:type="spellEnd"/>
           </w:p>
         </w:tc>
         <w:tc>
@@ -665,9 +764,11 @@
             <w:tcW w:w="4151" w:type="dxa"/>
           </w:tcPr>
           <w:p>
+            <w:proofErr w:type="spellStart"/>
             <w:r>
               <w:t>net</w:t>
             </w:r>
+            <w:proofErr w:type="spellEnd"/>
           </w:p>
         </w:tc>
         <w:tc>
@@ -675,9 +776,19 @@
             <w:tcW w:w="3012" w:type="dxa"/>
           </w:tcPr>
           <w:p>
+            <w:proofErr w:type="spellStart"/>
             <w:r>
-              <w:t>data, io</w:t>
+              <w:t>data</w:t>
             </w:r>
+            <w:proofErr w:type="spellEnd"/>
+            <w:r>
+              <w:t xml:space="preserve">, </w:t>
+            </w:r>
+            <w:proofErr w:type="spellStart"/>
+            <w:r>
+              <w:t>io</w:t>
+            </w:r>
+            <w:proofErr w:type="spellEnd"/>
           </w:p>
         </w:tc>
       </w:tr>
@@ -727,8 +838,6 @@
       </w:tr>
     </w:tbl>
     <w:p>
-      <w:bookmarkStart w:id="0" w:name="_GoBack"/>
-      <w:bookmarkEnd w:id="0"/>
       <w:r>
         <w:br w:type="page"/>
       </w:r>
@@ -745,13 +854,37 @@
     <w:p/>
     <w:p>
       <w:r>
-        <w:t xml:space="preserve">Mithilfe eines Apache ActiveMQ-Servers soll ein Chatroom basierter Chat entwickelt werden. Dabei soll der User auch die Möglichkeit haben, eine private E-Mail an einen weiteren User zu senden und seine eigenen Mails abzufragen. </w:t>
+        <w:t xml:space="preserve">Mithilfe eines </w:t>
+      </w:r>
+      <w:proofErr w:type="gramStart"/>
+      <w:r>
+        <w:t>Apache</w:t>
+      </w:r>
+      <w:proofErr w:type="gramEnd"/>
+      <w:r>
+        <w:t xml:space="preserve"> </w:t>
+      </w:r>
+      <w:proofErr w:type="spellStart"/>
+      <w:r>
+        <w:t>ActiveMQ</w:t>
+      </w:r>
+      <w:proofErr w:type="spellEnd"/>
+      <w:r>
+        <w:t xml:space="preserve">-Servers soll ein Chatroom basierter Chat entwickelt werden. Dabei soll der User auch die Möglichkeit haben, eine private E-Mail an einen weiteren User zu senden und seine eigenen Mails abzufragen. </w:t>
       </w:r>
       <w:r>
         <w:t>Weil</w:t>
       </w:r>
       <w:r>
-        <w:t xml:space="preserve"> mit ActiveMQ gearbeitet wird, muss sich um die Implementierung des Servers nicht gekümmert werden.</w:t>
+        <w:t xml:space="preserve"> mit </w:t>
+      </w:r>
+      <w:proofErr w:type="spellStart"/>
+      <w:r>
+        <w:t>ActiveMQ</w:t>
+      </w:r>
+      <w:proofErr w:type="spellEnd"/>
+      <w:r>
+        <w:t xml:space="preserve"> gearbeitet wird, muss sich um die Implementierung des Servers nicht gekümmert werden.</w:t>
       </w:r>
     </w:p>
     <w:p/>
@@ -896,7 +1029,63 @@
         <w:rPr>
           <w:rFonts w:ascii="Calibri" w:hAnsi="Calibri"/>
         </w:rPr>
-        <w:t xml:space="preserve"> Der Benutzer gibt alle Eingaben in der Konsole ein. Diese Eingaben werden vom ChatConsoleReader überprüft. Der ChatConsoleReader implementiert das Interface ChatConsole. Bei falscher Eingabe wird eine entsprechende Meldung ausgegeben. Zur Abfrage aller verfügbaren Kommandos kann man „help“ eingeben.</w:t>
+        <w:t xml:space="preserve"> Der Benutzer gibt alle Eingaben in der Konsole ein. Diese Eingaben werden vom </w:t>
+      </w:r>
+      <w:proofErr w:type="spellStart"/>
+      <w:r>
+        <w:rPr>
+          <w:rFonts w:ascii="Calibri" w:hAnsi="Calibri"/>
+        </w:rPr>
+        <w:t>ChatConsoleReader</w:t>
+      </w:r>
+      <w:proofErr w:type="spellEnd"/>
+      <w:r>
+        <w:rPr>
+          <w:rFonts w:ascii="Calibri" w:hAnsi="Calibri"/>
+        </w:rPr>
+        <w:t xml:space="preserve"> überprüft. Der </w:t>
+      </w:r>
+      <w:proofErr w:type="spellStart"/>
+      <w:r>
+        <w:rPr>
+          <w:rFonts w:ascii="Calibri" w:hAnsi="Calibri"/>
+        </w:rPr>
+        <w:t>ChatConsoleReader</w:t>
+      </w:r>
+      <w:proofErr w:type="spellEnd"/>
+      <w:r>
+        <w:rPr>
+          <w:rFonts w:ascii="Calibri" w:hAnsi="Calibri"/>
+        </w:rPr>
+        <w:t xml:space="preserve"> implementiert das Interface </w:t>
+      </w:r>
+      <w:proofErr w:type="spellStart"/>
+      <w:r>
+        <w:rPr>
+          <w:rFonts w:ascii="Calibri" w:hAnsi="Calibri"/>
+        </w:rPr>
+        <w:t>ChatConsole</w:t>
+      </w:r>
+      <w:proofErr w:type="spellEnd"/>
+      <w:r>
+        <w:rPr>
+          <w:rFonts w:ascii="Calibri" w:hAnsi="Calibri"/>
+        </w:rPr>
+        <w:t>. Bei falscher Eingabe wird eine entsprechende Meldung ausgegeben. Zur Abfrage aller verfügbaren Kommandos kann man „</w:t>
+      </w:r>
+      <w:proofErr w:type="spellStart"/>
+      <w:r>
+        <w:rPr>
+          <w:rFonts w:ascii="Calibri" w:hAnsi="Calibri"/>
+        </w:rPr>
+        <w:t>help</w:t>
+      </w:r>
+      <w:proofErr w:type="spellEnd"/>
+      <w:r>
+        <w:rPr>
+          <w:rFonts w:ascii="Calibri" w:hAnsi="Calibri"/>
+        </w:rPr>
+        <w:t>“ eingeben.</w:t>
       </w:r>
     </w:p>
     <w:p>
@@ -951,8 +1140,16 @@
         <w:rPr>
           <w:rFonts w:ascii="Calibri" w:hAnsi="Calibri"/>
         </w:rPr>
-        <w:t>Eine Chatnachricht (Chatmessage) enthält den Absender, das Erstellungsdatum und den Inhalt. Die Chatnachricht implementiert das Interface MessageData</w:t>
-      </w:r>
+        <w:t xml:space="preserve">Eine Chatnachricht (Chatmessage) enthält den Absender, das Erstellungsdatum und den Inhalt. Die Chatnachricht implementiert das Interface </w:t>
+      </w:r>
+      <w:proofErr w:type="spellStart"/>
+      <w:r>
+        <w:rPr>
+          <w:rFonts w:ascii="Calibri" w:hAnsi="Calibri"/>
+        </w:rPr>
+        <w:t>MessageData</w:t>
+      </w:r>
+      <w:proofErr w:type="spellEnd"/>
       <w:r>
         <w:rPr>
           <w:rFonts w:ascii="Calibri" w:hAnsi="Calibri"/>
@@ -977,8 +1174,30 @@
         <w:rPr>
           <w:rFonts w:ascii="Calibri" w:hAnsi="Calibri"/>
         </w:rPr>
-        <w:t>Die Konfiguration wird durch das Interface Configuration vorgegeben. Zwei Klassen implementieren dieses Interface. Eine dieser Klassen enthält die Standard-Konfiguration für ActiveMQ</w:t>
-      </w:r>
+        <w:t xml:space="preserve">Die Konfiguration wird durch das Interface </w:t>
+      </w:r>
+      <w:proofErr w:type="spellStart"/>
+      <w:r>
+        <w:rPr>
+          <w:rFonts w:ascii="Calibri" w:hAnsi="Calibri"/>
+        </w:rPr>
+        <w:t>Configuration</w:t>
+      </w:r>
+      <w:proofErr w:type="spellEnd"/>
+      <w:r>
+        <w:rPr>
+          <w:rFonts w:ascii="Calibri" w:hAnsi="Calibri"/>
+        </w:rPr>
+        <w:t xml:space="preserve"> vorgegeben. Zwei Klassen implementieren dieses Interface. Eine dieser Klassen enthält die Standard-Konfiguration für </w:t>
+      </w:r>
+      <w:proofErr w:type="spellStart"/>
+      <w:r>
+        <w:rPr>
+          <w:rFonts w:ascii="Calibri" w:hAnsi="Calibri"/>
+        </w:rPr>
+        <w:t>ActiveMQ</w:t>
+      </w:r>
+      <w:proofErr w:type="spellEnd"/>
       <w:r>
         <w:rPr>
           <w:rFonts w:ascii="Calibri" w:hAnsi="Calibri"/>
@@ -1038,27 +1257,55 @@
         <w:rPr>
           <w:rFonts w:ascii="Calibri" w:hAnsi="Calibri"/>
         </w:rPr>
-        <w:t>In diesem Package wurde ein Interface NetworkController angelegt, welcher den zentralen Punkt der Verbindungsverwaltung darstellt. Die Klasse Networking implementiert dieses Interface.</w:t>
-      </w:r>
-    </w:p>
-    <w:p>
-      <w:pPr>
-        <w:rPr>
-          <w:rFonts w:ascii="Calibri" w:hAnsi="Calibri"/>
-        </w:rPr>
-      </w:pPr>
-    </w:p>
-    <w:p>
-      <w:pPr>
-        <w:rPr>
-          <w:rFonts w:ascii="Calibri" w:hAnsi="Calibri"/>
-        </w:rPr>
-      </w:pPr>
-      <w:r>
-        <w:rPr>
-          <w:rFonts w:ascii="Calibri" w:hAnsi="Calibri"/>
-        </w:rPr>
-        <w:t>Die Initialisierung der Connections erfolgt in der Methode init.</w:t>
+        <w:t xml:space="preserve">In diesem Package wurde ein Interface </w:t>
+      </w:r>
+      <w:proofErr w:type="spellStart"/>
+      <w:r>
+        <w:rPr>
+          <w:rFonts w:ascii="Calibri" w:hAnsi="Calibri"/>
+        </w:rPr>
+        <w:t>NetworkController</w:t>
+      </w:r>
+      <w:proofErr w:type="spellEnd"/>
+      <w:r>
+        <w:rPr>
+          <w:rFonts w:ascii="Calibri" w:hAnsi="Calibri"/>
+        </w:rPr>
+        <w:t xml:space="preserve"> angelegt, welcher den zentralen Punkt der Verbindungsverwaltung darstellt. Die Klasse Networking implementiert dieses Interface.</w:t>
+      </w:r>
+    </w:p>
+    <w:p>
+      <w:pPr>
+        <w:rPr>
+          <w:rFonts w:ascii="Calibri" w:hAnsi="Calibri"/>
+        </w:rPr>
+      </w:pPr>
+    </w:p>
+    <w:p>
+      <w:pPr>
+        <w:rPr>
+          <w:rFonts w:ascii="Calibri" w:hAnsi="Calibri"/>
+        </w:rPr>
+      </w:pPr>
+      <w:r>
+        <w:rPr>
+          <w:rFonts w:ascii="Calibri" w:hAnsi="Calibri"/>
+        </w:rPr>
+        <w:t xml:space="preserve">Die Initialisierung der Connections erfolgt in der Methode </w:t>
+      </w:r>
+      <w:proofErr w:type="spellStart"/>
+      <w:r>
+        <w:rPr>
+          <w:rFonts w:ascii="Calibri" w:hAnsi="Calibri"/>
+        </w:rPr>
+        <w:t>init</w:t>
+      </w:r>
+      <w:proofErr w:type="spellEnd"/>
+      <w:r>
+        <w:rPr>
+          <w:rFonts w:ascii="Calibri" w:hAnsi="Calibri"/>
+        </w:rPr>
+        <w:t>.</w:t>
       </w:r>
       <w:r>
         <w:rPr>
@@ -1117,7 +1364,7 @@
                         <a:ln w="1270" cmpd="sng"/>
                         <a:extLst>
                           <a:ext uri="{C572A759-6A51-4108-AA02-DFA0A04FC94B}">
-                            <ma14:wrappingTextBoxFlag xmlns="" xmlns:mo="http://schemas.microsoft.com/office/mac/office/2008/main" xmlns:mv="urn:schemas-microsoft-com:mac:vml" xmlns:o="urn:schemas-microsoft-com:office:office" xmlns:v="urn:schemas-microsoft-com:vml" xmlns:w10="urn:schemas-microsoft-com:office:word" xmlns:w="http://schemas.openxmlformats.org/wordprocessingml/2006/main" xmlns:ma14="http://schemas.microsoft.com/office/mac/drawingml/2011/main"/>
+                            <ma14:wrappingTextBoxFlag xmlns:ma14="http://schemas.microsoft.com/office/mac/drawingml/2011/main" xmlns:w="http://schemas.openxmlformats.org/wordprocessingml/2006/main" xmlns:w10="urn:schemas-microsoft-com:office:word" xmlns:v="urn:schemas-microsoft-com:vml" xmlns:o="urn:schemas-microsoft-com:office:office" xmlns:mv="urn:schemas-microsoft-com:mac:vml" xmlns:mo="http://schemas.microsoft.com/office/mac/office/2008/main" xmlns=""/>
                           </a:ext>
                         </a:extLst>
                       </wps:spPr>
@@ -1150,16 +1397,29 @@
                                 <w:lang w:val="en-US"/>
                               </w:rPr>
                             </w:pPr>
-                            <w:r>
-                              <w:rPr>
-                                <w:rFonts w:ascii="Monaco" w:hAnsi="Monaco" w:cs="Monaco"/>
-                                <w:color w:val="000000"/>
-                                <w:sz w:val="20"/>
-                                <w:szCs w:val="20"/>
-                                <w:lang w:val="en-US"/>
-                              </w:rPr>
-                              <w:t xml:space="preserve">ConnectionFactory </w:t>
-                            </w:r>
+                            <w:proofErr w:type="spellStart"/>
+                            <w:r>
+                              <w:rPr>
+                                <w:rFonts w:ascii="Monaco" w:hAnsi="Monaco" w:cs="Monaco"/>
+                                <w:color w:val="000000"/>
+                                <w:sz w:val="20"/>
+                                <w:szCs w:val="20"/>
+                                <w:lang w:val="en-US"/>
+                              </w:rPr>
+                              <w:t>ConnectionFactory</w:t>
+                            </w:r>
+                            <w:proofErr w:type="spellEnd"/>
+                            <w:r>
+                              <w:rPr>
+                                <w:rFonts w:ascii="Monaco" w:hAnsi="Monaco" w:cs="Monaco"/>
+                                <w:color w:val="000000"/>
+                                <w:sz w:val="20"/>
+                                <w:szCs w:val="20"/>
+                                <w:lang w:val="en-US"/>
+                              </w:rPr>
+                              <w:t xml:space="preserve"> </w:t>
+                            </w:r>
+                            <w:proofErr w:type="spellStart"/>
                             <w:r>
                               <w:rPr>
                                 <w:rFonts w:ascii="Monaco" w:hAnsi="Monaco" w:cs="Monaco"/>
@@ -1170,6 +1430,7 @@
                               </w:rPr>
                               <w:t>connectionFactory</w:t>
                             </w:r>
+                            <w:proofErr w:type="spellEnd"/>
                             <w:r>
                               <w:rPr>
                                 <w:rFonts w:ascii="Monaco" w:hAnsi="Monaco" w:cs="Monaco"/>
@@ -1200,8 +1461,32 @@
                                 <w:szCs w:val="20"/>
                                 <w:lang w:val="en-US"/>
                               </w:rPr>
-                              <w:t xml:space="preserve"> ActiveMQConnectionFactory(</w:t>
-                            </w:r>
+                              <w:t xml:space="preserve"> </w:t>
+                            </w:r>
+                            <w:proofErr w:type="spellStart"/>
+                            <w:proofErr w:type="gramStart"/>
+                            <w:r>
+                              <w:rPr>
+                                <w:rFonts w:ascii="Monaco" w:hAnsi="Monaco" w:cs="Monaco"/>
+                                <w:color w:val="000000"/>
+                                <w:sz w:val="20"/>
+                                <w:szCs w:val="20"/>
+                                <w:lang w:val="en-US"/>
+                              </w:rPr>
+                              <w:t>ActiveMQConnectionFactory</w:t>
+                            </w:r>
+                            <w:proofErr w:type="spellEnd"/>
+                            <w:r>
+                              <w:rPr>
+                                <w:rFonts w:ascii="Monaco" w:hAnsi="Monaco" w:cs="Monaco"/>
+                                <w:color w:val="000000"/>
+                                <w:sz w:val="20"/>
+                                <w:szCs w:val="20"/>
+                                <w:lang w:val="en-US"/>
+                              </w:rPr>
+                              <w:t>(</w:t>
+                            </w:r>
+                            <w:proofErr w:type="gramEnd"/>
                           </w:p>
                           <w:p>
                             <w:pPr>
@@ -1218,6 +1503,8 @@
                                 <w:lang w:val="en-US"/>
                               </w:rPr>
                             </w:pPr>
+                            <w:proofErr w:type="spellStart"/>
+                            <w:proofErr w:type="gramStart"/>
                             <w:r>
                               <w:rPr>
                                 <w:rFonts w:ascii="Monaco" w:hAnsi="Monaco" w:cs="Monaco"/>
@@ -1236,8 +1523,31 @@
                                 <w:szCs w:val="20"/>
                                 <w:lang w:val="en-US"/>
                               </w:rPr>
-                              <w:t xml:space="preserve">.getUser(), </w:t>
-                            </w:r>
+                              <w:t>.getUser</w:t>
+                            </w:r>
+                            <w:proofErr w:type="spellEnd"/>
+                            <w:r>
+                              <w:rPr>
+                                <w:rFonts w:ascii="Monaco" w:hAnsi="Monaco" w:cs="Monaco"/>
+                                <w:color w:val="000000"/>
+                                <w:sz w:val="20"/>
+                                <w:szCs w:val="20"/>
+                                <w:lang w:val="en-US"/>
+                              </w:rPr>
+                              <w:t>(</w:t>
+                            </w:r>
+                            <w:proofErr w:type="gramEnd"/>
+                            <w:r>
+                              <w:rPr>
+                                <w:rFonts w:ascii="Monaco" w:hAnsi="Monaco" w:cs="Monaco"/>
+                                <w:color w:val="000000"/>
+                                <w:sz w:val="20"/>
+                                <w:szCs w:val="20"/>
+                                <w:lang w:val="en-US"/>
+                              </w:rPr>
+                              <w:t xml:space="preserve">), </w:t>
+                            </w:r>
+                            <w:proofErr w:type="spellStart"/>
                             <w:r>
                               <w:rPr>
                                 <w:rFonts w:ascii="Monaco" w:hAnsi="Monaco" w:cs="Monaco"/>
@@ -1256,8 +1566,20 @@
                                 <w:szCs w:val="20"/>
                                 <w:lang w:val="en-US"/>
                               </w:rPr>
-                              <w:t xml:space="preserve">.getPassword(), </w:t>
-                            </w:r>
+                              <w:t>.getPassword</w:t>
+                            </w:r>
+                            <w:proofErr w:type="spellEnd"/>
+                            <w:r>
+                              <w:rPr>
+                                <w:rFonts w:ascii="Monaco" w:hAnsi="Monaco" w:cs="Monaco"/>
+                                <w:color w:val="000000"/>
+                                <w:sz w:val="20"/>
+                                <w:szCs w:val="20"/>
+                                <w:lang w:val="en-US"/>
+                              </w:rPr>
+                              <w:t xml:space="preserve">(), </w:t>
+                            </w:r>
+                            <w:proofErr w:type="spellStart"/>
                             <w:r>
                               <w:rPr>
                                 <w:rFonts w:ascii="Monaco" w:hAnsi="Monaco" w:cs="Monaco"/>
@@ -1276,7 +1598,18 @@
                                 <w:szCs w:val="20"/>
                                 <w:lang w:val="en-US"/>
                               </w:rPr>
-                              <w:t>.getHostAddress());</w:t>
+                              <w:t>.getHostAddress</w:t>
+                            </w:r>
+                            <w:proofErr w:type="spellEnd"/>
+                            <w:r>
+                              <w:rPr>
+                                <w:rFonts w:ascii="Monaco" w:hAnsi="Monaco" w:cs="Monaco"/>
+                                <w:color w:val="000000"/>
+                                <w:sz w:val="20"/>
+                                <w:szCs w:val="20"/>
+                                <w:lang w:val="en-US"/>
+                              </w:rPr>
+                              <w:t>());</w:t>
                             </w:r>
                           </w:p>
                           <w:p>
@@ -1291,6 +1624,7 @@
                                 <w:lang w:val="en-US"/>
                               </w:rPr>
                             </w:pPr>
+                            <w:proofErr w:type="spellStart"/>
                             <w:r>
                               <w:rPr>
                                 <w:rFonts w:ascii="Monaco" w:hAnsi="Monaco" w:cs="Monaco"/>
@@ -1317,6 +1651,7 @@
                               </w:rPr>
                               <w:t>connection</w:t>
                             </w:r>
+                            <w:proofErr w:type="spellEnd"/>
                             <w:r>
                               <w:rPr>
                                 <w:rFonts w:ascii="Monaco" w:hAnsi="Monaco" w:cs="Monaco"/>
@@ -1325,6 +1660,8 @@
                               </w:rPr>
                               <w:t xml:space="preserve"> = </w:t>
                             </w:r>
+                            <w:proofErr w:type="spellStart"/>
+                            <w:proofErr w:type="gramStart"/>
                             <w:r>
                               <w:rPr>
                                 <w:rFonts w:ascii="Monaco" w:hAnsi="Monaco" w:cs="Monaco"/>
@@ -1339,7 +1676,25 @@
                                 <w:color w:val="000000"/>
                                 <w:lang w:val="en-US"/>
                               </w:rPr>
-                              <w:t>.createConnection();</w:t>
+                              <w:t>.createConnection</w:t>
+                            </w:r>
+                            <w:proofErr w:type="spellEnd"/>
+                            <w:r>
+                              <w:rPr>
+                                <w:rFonts w:ascii="Monaco" w:hAnsi="Monaco" w:cs="Monaco"/>
+                                <w:color w:val="000000"/>
+                                <w:lang w:val="en-US"/>
+                              </w:rPr>
+                              <w:t>(</w:t>
+                            </w:r>
+                            <w:proofErr w:type="gramEnd"/>
+                            <w:r>
+                              <w:rPr>
+                                <w:rFonts w:ascii="Monaco" w:hAnsi="Monaco" w:cs="Monaco"/>
+                                <w:color w:val="000000"/>
+                                <w:lang w:val="en-US"/>
+                              </w:rPr>
+                              <w:t>);</w:t>
                             </w:r>
                           </w:p>
                           <w:p>
@@ -1353,6 +1708,8 @@
                                 <w:lang w:val="en-US"/>
                               </w:rPr>
                             </w:pPr>
+                            <w:proofErr w:type="spellStart"/>
+                            <w:proofErr w:type="gramStart"/>
                             <w:r>
                               <w:rPr>
                                 <w:rFonts w:ascii="Monaco" w:hAnsi="Monaco" w:cs="Monaco"/>
@@ -1385,7 +1742,25 @@
                                 <w:color w:val="000000"/>
                                 <w:lang w:val="en-US"/>
                               </w:rPr>
-                              <w:t>.start();</w:t>
+                              <w:t>.start</w:t>
+                            </w:r>
+                            <w:proofErr w:type="spellEnd"/>
+                            <w:r>
+                              <w:rPr>
+                                <w:rFonts w:ascii="Monaco" w:hAnsi="Monaco" w:cs="Monaco"/>
+                                <w:color w:val="000000"/>
+                                <w:lang w:val="en-US"/>
+                              </w:rPr>
+                              <w:t>(</w:t>
+                            </w:r>
+                            <w:proofErr w:type="gramEnd"/>
+                            <w:r>
+                              <w:rPr>
+                                <w:rFonts w:ascii="Monaco" w:hAnsi="Monaco" w:cs="Monaco"/>
+                                <w:color w:val="000000"/>
+                                <w:lang w:val="en-US"/>
+                              </w:rPr>
+                              <w:t>);</w:t>
                             </w:r>
                           </w:p>
                           <w:p>
@@ -1455,16 +1830,29 @@
                           <w:lang w:val="en-US"/>
                         </w:rPr>
                       </w:pPr>
-                      <w:r>
-                        <w:rPr>
-                          <w:rFonts w:ascii="Monaco" w:hAnsi="Monaco" w:cs="Monaco"/>
-                          <w:color w:val="000000"/>
-                          <w:sz w:val="20"/>
-                          <w:szCs w:val="20"/>
-                          <w:lang w:val="en-US"/>
-                        </w:rPr>
-                        <w:t xml:space="preserve">ConnectionFactory </w:t>
-                      </w:r>
+                      <w:proofErr w:type="spellStart"/>
+                      <w:r>
+                        <w:rPr>
+                          <w:rFonts w:ascii="Monaco" w:hAnsi="Monaco" w:cs="Monaco"/>
+                          <w:color w:val="000000"/>
+                          <w:sz w:val="20"/>
+                          <w:szCs w:val="20"/>
+                          <w:lang w:val="en-US"/>
+                        </w:rPr>
+                        <w:t>ConnectionFactory</w:t>
+                      </w:r>
+                      <w:proofErr w:type="spellEnd"/>
+                      <w:r>
+                        <w:rPr>
+                          <w:rFonts w:ascii="Monaco" w:hAnsi="Monaco" w:cs="Monaco"/>
+                          <w:color w:val="000000"/>
+                          <w:sz w:val="20"/>
+                          <w:szCs w:val="20"/>
+                          <w:lang w:val="en-US"/>
+                        </w:rPr>
+                        <w:t xml:space="preserve"> </w:t>
+                      </w:r>
+                      <w:proofErr w:type="spellStart"/>
                       <w:r>
                         <w:rPr>
                           <w:rFonts w:ascii="Monaco" w:hAnsi="Monaco" w:cs="Monaco"/>
@@ -1475,6 +1863,7 @@
                         </w:rPr>
                         <w:t>connectionFactory</w:t>
                       </w:r>
+                      <w:proofErr w:type="spellEnd"/>
                       <w:r>
                         <w:rPr>
                           <w:rFonts w:ascii="Monaco" w:hAnsi="Monaco" w:cs="Monaco"/>
@@ -1505,8 +1894,32 @@
                           <w:szCs w:val="20"/>
                           <w:lang w:val="en-US"/>
                         </w:rPr>
-                        <w:t xml:space="preserve"> ActiveMQConnectionFactory(</w:t>
-                      </w:r>
+                        <w:t xml:space="preserve"> </w:t>
+                      </w:r>
+                      <w:proofErr w:type="spellStart"/>
+                      <w:proofErr w:type="gramStart"/>
+                      <w:r>
+                        <w:rPr>
+                          <w:rFonts w:ascii="Monaco" w:hAnsi="Monaco" w:cs="Monaco"/>
+                          <w:color w:val="000000"/>
+                          <w:sz w:val="20"/>
+                          <w:szCs w:val="20"/>
+                          <w:lang w:val="en-US"/>
+                        </w:rPr>
+                        <w:t>ActiveMQConnectionFactory</w:t>
+                      </w:r>
+                      <w:proofErr w:type="spellEnd"/>
+                      <w:r>
+                        <w:rPr>
+                          <w:rFonts w:ascii="Monaco" w:hAnsi="Monaco" w:cs="Monaco"/>
+                          <w:color w:val="000000"/>
+                          <w:sz w:val="20"/>
+                          <w:szCs w:val="20"/>
+                          <w:lang w:val="en-US"/>
+                        </w:rPr>
+                        <w:t>(</w:t>
+                      </w:r>
+                      <w:proofErr w:type="gramEnd"/>
                     </w:p>
                     <w:p>
                       <w:pPr>
@@ -1523,6 +1936,8 @@
                           <w:lang w:val="en-US"/>
                         </w:rPr>
                       </w:pPr>
+                      <w:proofErr w:type="spellStart"/>
+                      <w:proofErr w:type="gramStart"/>
                       <w:r>
                         <w:rPr>
                           <w:rFonts w:ascii="Monaco" w:hAnsi="Monaco" w:cs="Monaco"/>
@@ -1541,8 +1956,31 @@
                           <w:szCs w:val="20"/>
                           <w:lang w:val="en-US"/>
                         </w:rPr>
-                        <w:t xml:space="preserve">.getUser(), </w:t>
-                      </w:r>
+                        <w:t>.getUser</w:t>
+                      </w:r>
+                      <w:proofErr w:type="spellEnd"/>
+                      <w:r>
+                        <w:rPr>
+                          <w:rFonts w:ascii="Monaco" w:hAnsi="Monaco" w:cs="Monaco"/>
+                          <w:color w:val="000000"/>
+                          <w:sz w:val="20"/>
+                          <w:szCs w:val="20"/>
+                          <w:lang w:val="en-US"/>
+                        </w:rPr>
+                        <w:t>(</w:t>
+                      </w:r>
+                      <w:proofErr w:type="gramEnd"/>
+                      <w:r>
+                        <w:rPr>
+                          <w:rFonts w:ascii="Monaco" w:hAnsi="Monaco" w:cs="Monaco"/>
+                          <w:color w:val="000000"/>
+                          <w:sz w:val="20"/>
+                          <w:szCs w:val="20"/>
+                          <w:lang w:val="en-US"/>
+                        </w:rPr>
+                        <w:t xml:space="preserve">), </w:t>
+                      </w:r>
+                      <w:proofErr w:type="spellStart"/>
                       <w:r>
                         <w:rPr>
                           <w:rFonts w:ascii="Monaco" w:hAnsi="Monaco" w:cs="Monaco"/>
@@ -1561,8 +1999,20 @@
                           <w:szCs w:val="20"/>
                           <w:lang w:val="en-US"/>
                         </w:rPr>
-                        <w:t xml:space="preserve">.getPassword(), </w:t>
-                      </w:r>
+                        <w:t>.getPassword</w:t>
+                      </w:r>
+                      <w:proofErr w:type="spellEnd"/>
+                      <w:r>
+                        <w:rPr>
+                          <w:rFonts w:ascii="Monaco" w:hAnsi="Monaco" w:cs="Monaco"/>
+                          <w:color w:val="000000"/>
+                          <w:sz w:val="20"/>
+                          <w:szCs w:val="20"/>
+                          <w:lang w:val="en-US"/>
+                        </w:rPr>
+                        <w:t xml:space="preserve">(), </w:t>
+                      </w:r>
+                      <w:proofErr w:type="spellStart"/>
                       <w:r>
                         <w:rPr>
                           <w:rFonts w:ascii="Monaco" w:hAnsi="Monaco" w:cs="Monaco"/>
@@ -1581,7 +2031,18 @@
                           <w:szCs w:val="20"/>
                           <w:lang w:val="en-US"/>
                         </w:rPr>
-                        <w:t>.getHostAddress());</w:t>
+                        <w:t>.getHostAddress</w:t>
+                      </w:r>
+                      <w:proofErr w:type="spellEnd"/>
+                      <w:r>
+                        <w:rPr>
+                          <w:rFonts w:ascii="Monaco" w:hAnsi="Monaco" w:cs="Monaco"/>
+                          <w:color w:val="000000"/>
+                          <w:sz w:val="20"/>
+                          <w:szCs w:val="20"/>
+                          <w:lang w:val="en-US"/>
+                        </w:rPr>
+                        <w:t>());</w:t>
                       </w:r>
                     </w:p>
                     <w:p>
@@ -1596,6 +2057,7 @@
                           <w:lang w:val="en-US"/>
                         </w:rPr>
                       </w:pPr>
+                      <w:proofErr w:type="spellStart"/>
                       <w:r>
                         <w:rPr>
                           <w:rFonts w:ascii="Monaco" w:hAnsi="Monaco" w:cs="Monaco"/>
@@ -1622,6 +2084,7 @@
                         </w:rPr>
                         <w:t>connection</w:t>
                       </w:r>
+                      <w:proofErr w:type="spellEnd"/>
                       <w:r>
                         <w:rPr>
                           <w:rFonts w:ascii="Monaco" w:hAnsi="Monaco" w:cs="Monaco"/>
@@ -1630,6 +2093,8 @@
                         </w:rPr>
                         <w:t xml:space="preserve"> = </w:t>
                       </w:r>
+                      <w:proofErr w:type="spellStart"/>
+                      <w:proofErr w:type="gramStart"/>
                       <w:r>
                         <w:rPr>
                           <w:rFonts w:ascii="Monaco" w:hAnsi="Monaco" w:cs="Monaco"/>
@@ -1644,7 +2109,25 @@
                           <w:color w:val="000000"/>
                           <w:lang w:val="en-US"/>
                         </w:rPr>
-                        <w:t>.createConnection();</w:t>
+                        <w:t>.createConnection</w:t>
+                      </w:r>
+                      <w:proofErr w:type="spellEnd"/>
+                      <w:r>
+                        <w:rPr>
+                          <w:rFonts w:ascii="Monaco" w:hAnsi="Monaco" w:cs="Monaco"/>
+                          <w:color w:val="000000"/>
+                          <w:lang w:val="en-US"/>
+                        </w:rPr>
+                        <w:t>(</w:t>
+                      </w:r>
+                      <w:proofErr w:type="gramEnd"/>
+                      <w:r>
+                        <w:rPr>
+                          <w:rFonts w:ascii="Monaco" w:hAnsi="Monaco" w:cs="Monaco"/>
+                          <w:color w:val="000000"/>
+                          <w:lang w:val="en-US"/>
+                        </w:rPr>
+                        <w:t>);</w:t>
                       </w:r>
                     </w:p>
                     <w:p>
@@ -1658,6 +2141,8 @@
                           <w:lang w:val="en-US"/>
                         </w:rPr>
                       </w:pPr>
+                      <w:proofErr w:type="spellStart"/>
+                      <w:proofErr w:type="gramStart"/>
                       <w:r>
                         <w:rPr>
                           <w:rFonts w:ascii="Monaco" w:hAnsi="Monaco" w:cs="Monaco"/>
@@ -1690,7 +2175,25 @@
                           <w:color w:val="000000"/>
                           <w:lang w:val="en-US"/>
                         </w:rPr>
-                        <w:t>.start();</w:t>
+                        <w:t>.start</w:t>
+                      </w:r>
+                      <w:proofErr w:type="spellEnd"/>
+                      <w:r>
+                        <w:rPr>
+                          <w:rFonts w:ascii="Monaco" w:hAnsi="Monaco" w:cs="Monaco"/>
+                          <w:color w:val="000000"/>
+                          <w:lang w:val="en-US"/>
+                        </w:rPr>
+                        <w:t>(</w:t>
+                      </w:r>
+                      <w:proofErr w:type="gramEnd"/>
+                      <w:r>
+                        <w:rPr>
+                          <w:rFonts w:ascii="Monaco" w:hAnsi="Monaco" w:cs="Monaco"/>
+                          <w:color w:val="000000"/>
+                          <w:lang w:val="en-US"/>
+                        </w:rPr>
+                        <w:t>);</w:t>
                       </w:r>
                     </w:p>
                     <w:p>
@@ -1819,7 +2322,7 @@
                         <a:ln w="1270" cmpd="sng"/>
                         <a:extLst>
                           <a:ext uri="{C572A759-6A51-4108-AA02-DFA0A04FC94B}">
-                            <ma14:wrappingTextBoxFlag xmlns="" xmlns:mo="http://schemas.microsoft.com/office/mac/office/2008/main" xmlns:mv="urn:schemas-microsoft-com:mac:vml" xmlns:o="urn:schemas-microsoft-com:office:office" xmlns:v="urn:schemas-microsoft-com:vml" xmlns:w10="urn:schemas-microsoft-com:office:word" xmlns:w="http://schemas.openxmlformats.org/wordprocessingml/2006/main" xmlns:ma14="http://schemas.microsoft.com/office/mac/drawingml/2011/main"/>
+                            <ma14:wrappingTextBoxFlag xmlns:ma14="http://schemas.microsoft.com/office/mac/drawingml/2011/main" xmlns:w="http://schemas.openxmlformats.org/wordprocessingml/2006/main" xmlns:w10="urn:schemas-microsoft-com:office:word" xmlns:v="urn:schemas-microsoft-com:vml" xmlns:o="urn:schemas-microsoft-com:office:office" xmlns:mv="urn:schemas-microsoft-com:mac:vml" xmlns:mo="http://schemas.microsoft.com/office/mac/office/2008/main" xmlns=""/>
                           </a:ext>
                         </a:extLst>
                       </wps:spPr>
@@ -1853,6 +2356,7 @@
                                 <w:lang w:val="en-US"/>
                               </w:rPr>
                             </w:pPr>
+                            <w:proofErr w:type="spellStart"/>
                             <w:r>
                               <w:rPr>
                                 <w:rFonts w:ascii="Monaco" w:hAnsi="Monaco" w:cs="Monaco"/>
@@ -1885,6 +2389,7 @@
                               </w:rPr>
                               <w:t>reciever</w:t>
                             </w:r>
+                            <w:proofErr w:type="spellEnd"/>
                             <w:r>
                               <w:rPr>
                                 <w:rFonts w:ascii="Monaco" w:hAnsi="Monaco" w:cs="Monaco"/>
@@ -1915,8 +2420,32 @@
                                 <w:szCs w:val="20"/>
                                 <w:lang w:val="en-US"/>
                               </w:rPr>
-                              <w:t xml:space="preserve"> ChatReceiver(</w:t>
-                            </w:r>
+                              <w:t xml:space="preserve"> </w:t>
+                            </w:r>
+                            <w:proofErr w:type="spellStart"/>
+                            <w:proofErr w:type="gramStart"/>
+                            <w:r>
+                              <w:rPr>
+                                <w:rFonts w:ascii="Monaco" w:hAnsi="Monaco" w:cs="Monaco"/>
+                                <w:color w:val="000000"/>
+                                <w:sz w:val="20"/>
+                                <w:szCs w:val="20"/>
+                                <w:lang w:val="en-US"/>
+                              </w:rPr>
+                              <w:t>ChatReceiver</w:t>
+                            </w:r>
+                            <w:proofErr w:type="spellEnd"/>
+                            <w:r>
+                              <w:rPr>
+                                <w:rFonts w:ascii="Monaco" w:hAnsi="Monaco" w:cs="Monaco"/>
+                                <w:color w:val="000000"/>
+                                <w:sz w:val="20"/>
+                                <w:szCs w:val="20"/>
+                                <w:lang w:val="en-US"/>
+                              </w:rPr>
+                              <w:t>(</w:t>
+                            </w:r>
+                            <w:proofErr w:type="gramEnd"/>
                             <w:r>
                               <w:rPr>
                                 <w:rFonts w:ascii="Monaco" w:hAnsi="Monaco" w:cs="Monaco"/>
@@ -1937,6 +2466,7 @@
                               </w:rPr>
                               <w:t xml:space="preserve">, </w:t>
                             </w:r>
+                            <w:proofErr w:type="spellStart"/>
                             <w:r>
                               <w:rPr>
                                 <w:rFonts w:ascii="Monaco" w:hAnsi="Monaco" w:cs="Monaco"/>
@@ -1955,7 +2485,18 @@
                                 <w:szCs w:val="20"/>
                                 <w:lang w:val="en-US"/>
                               </w:rPr>
-                              <w:t xml:space="preserve">.getSystemName(), </w:t>
+                              <w:t>.getSystemName</w:t>
+                            </w:r>
+                            <w:proofErr w:type="spellEnd"/>
+                            <w:r>
+                              <w:rPr>
+                                <w:rFonts w:ascii="Monaco" w:hAnsi="Monaco" w:cs="Monaco"/>
+                                <w:color w:val="000000"/>
+                                <w:sz w:val="20"/>
+                                <w:szCs w:val="20"/>
+                                <w:lang w:val="en-US"/>
+                              </w:rPr>
+                              <w:t xml:space="preserve">(), </w:t>
                             </w:r>
                           </w:p>
                           <w:p>
@@ -1973,6 +2514,7 @@
                                 <w:lang w:val="en-US"/>
                               </w:rPr>
                             </w:pPr>
+                            <w:proofErr w:type="spellStart"/>
                             <w:r>
                               <w:rPr>
                                 <w:rFonts w:ascii="Monaco" w:hAnsi="Monaco" w:cs="Monaco"/>
@@ -2005,6 +2547,7 @@
                               </w:rPr>
                               <w:t>username</w:t>
                             </w:r>
+                            <w:proofErr w:type="spellEnd"/>
                             <w:r>
                               <w:rPr>
                                 <w:rFonts w:ascii="Monaco" w:hAnsi="Monaco" w:cs="Monaco"/>
@@ -2026,6 +2569,7 @@
                                 <w:lang w:val="en-US"/>
                               </w:rPr>
                             </w:pPr>
+                            <w:proofErr w:type="gramStart"/>
                             <w:r>
                               <w:rPr>
                                 <w:rFonts w:ascii="Monaco" w:hAnsi="Monaco" w:cs="Monaco"/>
@@ -2038,6 +2582,7 @@
                               </w:rPr>
                               <w:t>new</w:t>
                             </w:r>
+                            <w:proofErr w:type="gramEnd"/>
                             <w:r>
                               <w:rPr>
                                 <w:rFonts w:ascii="Monaco" w:hAnsi="Monaco" w:cs="Monaco"/>
@@ -2048,6 +2593,7 @@
                               </w:rPr>
                               <w:t xml:space="preserve"> Thread(</w:t>
                             </w:r>
+                            <w:proofErr w:type="spellStart"/>
                             <w:r>
                               <w:rPr>
                                 <w:rFonts w:ascii="Monaco" w:hAnsi="Monaco" w:cs="Monaco"/>
@@ -2080,6 +2626,7 @@
                               </w:rPr>
                               <w:t>reciever</w:t>
                             </w:r>
+                            <w:proofErr w:type="spellEnd"/>
                             <w:r>
                               <w:rPr>
                                 <w:rFonts w:ascii="Monaco" w:hAnsi="Monaco" w:cs="Monaco"/>
@@ -2104,6 +2651,7 @@
                                 <w:lang w:val="en-US"/>
                               </w:rPr>
                             </w:pPr>
+                            <w:proofErr w:type="spellStart"/>
                             <w:r>
                               <w:rPr>
                                 <w:rFonts w:ascii="Monaco" w:hAnsi="Monaco" w:cs="Monaco"/>
@@ -2136,6 +2684,7 @@
                               </w:rPr>
                               <w:t>sender</w:t>
                             </w:r>
+                            <w:proofErr w:type="spellEnd"/>
                             <w:r>
                               <w:rPr>
                                 <w:rFonts w:ascii="Monaco" w:hAnsi="Monaco" w:cs="Monaco"/>
@@ -2166,8 +2715,32 @@
                                 <w:szCs w:val="20"/>
                                 <w:lang w:val="en-US"/>
                               </w:rPr>
-                              <w:t xml:space="preserve"> ChatSender(</w:t>
-                            </w:r>
+                              <w:t xml:space="preserve"> </w:t>
+                            </w:r>
+                            <w:proofErr w:type="spellStart"/>
+                            <w:proofErr w:type="gramStart"/>
+                            <w:r>
+                              <w:rPr>
+                                <w:rFonts w:ascii="Monaco" w:hAnsi="Monaco" w:cs="Monaco"/>
+                                <w:color w:val="000000"/>
+                                <w:sz w:val="20"/>
+                                <w:szCs w:val="20"/>
+                                <w:lang w:val="en-US"/>
+                              </w:rPr>
+                              <w:t>ChatSender</w:t>
+                            </w:r>
+                            <w:proofErr w:type="spellEnd"/>
+                            <w:r>
+                              <w:rPr>
+                                <w:rFonts w:ascii="Monaco" w:hAnsi="Monaco" w:cs="Monaco"/>
+                                <w:color w:val="000000"/>
+                                <w:sz w:val="20"/>
+                                <w:szCs w:val="20"/>
+                                <w:lang w:val="en-US"/>
+                              </w:rPr>
+                              <w:t>(</w:t>
+                            </w:r>
+                            <w:proofErr w:type="gramEnd"/>
                             <w:r>
                               <w:rPr>
                                 <w:rFonts w:ascii="Monaco" w:hAnsi="Monaco" w:cs="Monaco"/>
@@ -2188,6 +2761,7 @@
                               </w:rPr>
                               <w:t xml:space="preserve">, </w:t>
                             </w:r>
+                            <w:proofErr w:type="spellStart"/>
                             <w:r>
                               <w:rPr>
                                 <w:rFonts w:ascii="Monaco" w:hAnsi="Monaco" w:cs="Monaco"/>
@@ -2206,7 +2780,18 @@
                                 <w:szCs w:val="20"/>
                                 <w:lang w:val="en-US"/>
                               </w:rPr>
-                              <w:t>.getSystemName());</w:t>
+                              <w:t>.getSystemName</w:t>
+                            </w:r>
+                            <w:proofErr w:type="spellEnd"/>
+                            <w:r>
+                              <w:rPr>
+                                <w:rFonts w:ascii="Monaco" w:hAnsi="Monaco" w:cs="Monaco"/>
+                                <w:color w:val="000000"/>
+                                <w:sz w:val="20"/>
+                                <w:szCs w:val="20"/>
+                                <w:lang w:val="en-US"/>
+                              </w:rPr>
+                              <w:t>());</w:t>
                             </w:r>
                           </w:p>
                           <w:p>
@@ -2274,6 +2859,7 @@
                           <w:lang w:val="en-US"/>
                         </w:rPr>
                       </w:pPr>
+                      <w:proofErr w:type="spellStart"/>
                       <w:r>
                         <w:rPr>
                           <w:rFonts w:ascii="Monaco" w:hAnsi="Monaco" w:cs="Monaco"/>
@@ -2306,6 +2892,7 @@
                         </w:rPr>
                         <w:t>reciever</w:t>
                       </w:r>
+                      <w:proofErr w:type="spellEnd"/>
                       <w:r>
                         <w:rPr>
                           <w:rFonts w:ascii="Monaco" w:hAnsi="Monaco" w:cs="Monaco"/>
@@ -2336,8 +2923,32 @@
                           <w:szCs w:val="20"/>
                           <w:lang w:val="en-US"/>
                         </w:rPr>
-                        <w:t xml:space="preserve"> ChatReceiver(</w:t>
-                      </w:r>
+                        <w:t xml:space="preserve"> </w:t>
+                      </w:r>
+                      <w:proofErr w:type="spellStart"/>
+                      <w:proofErr w:type="gramStart"/>
+                      <w:r>
+                        <w:rPr>
+                          <w:rFonts w:ascii="Monaco" w:hAnsi="Monaco" w:cs="Monaco"/>
+                          <w:color w:val="000000"/>
+                          <w:sz w:val="20"/>
+                          <w:szCs w:val="20"/>
+                          <w:lang w:val="en-US"/>
+                        </w:rPr>
+                        <w:t>ChatReceiver</w:t>
+                      </w:r>
+                      <w:proofErr w:type="spellEnd"/>
+                      <w:r>
+                        <w:rPr>
+                          <w:rFonts w:ascii="Monaco" w:hAnsi="Monaco" w:cs="Monaco"/>
+                          <w:color w:val="000000"/>
+                          <w:sz w:val="20"/>
+                          <w:szCs w:val="20"/>
+                          <w:lang w:val="en-US"/>
+                        </w:rPr>
+                        <w:t>(</w:t>
+                      </w:r>
+                      <w:proofErr w:type="gramEnd"/>
                       <w:r>
                         <w:rPr>
                           <w:rFonts w:ascii="Monaco" w:hAnsi="Monaco" w:cs="Monaco"/>
@@ -2358,6 +2969,7 @@
                         </w:rPr>
                         <w:t xml:space="preserve">, </w:t>
                       </w:r>
+                      <w:proofErr w:type="spellStart"/>
                       <w:r>
                         <w:rPr>
                           <w:rFonts w:ascii="Monaco" w:hAnsi="Monaco" w:cs="Monaco"/>
@@ -2376,7 +2988,18 @@
                           <w:szCs w:val="20"/>
                           <w:lang w:val="en-US"/>
                         </w:rPr>
-                        <w:t xml:space="preserve">.getSystemName(), </w:t>
+                        <w:t>.getSystemName</w:t>
+                      </w:r>
+                      <w:proofErr w:type="spellEnd"/>
+                      <w:r>
+                        <w:rPr>
+                          <w:rFonts w:ascii="Monaco" w:hAnsi="Monaco" w:cs="Monaco"/>
+                          <w:color w:val="000000"/>
+                          <w:sz w:val="20"/>
+                          <w:szCs w:val="20"/>
+                          <w:lang w:val="en-US"/>
+                        </w:rPr>
+                        <w:t xml:space="preserve">(), </w:t>
                       </w:r>
                     </w:p>
                     <w:p>
@@ -2394,6 +3017,7 @@
                           <w:lang w:val="en-US"/>
                         </w:rPr>
                       </w:pPr>
+                      <w:proofErr w:type="spellStart"/>
                       <w:r>
                         <w:rPr>
                           <w:rFonts w:ascii="Monaco" w:hAnsi="Monaco" w:cs="Monaco"/>
@@ -2426,6 +3050,7 @@
                         </w:rPr>
                         <w:t>username</w:t>
                       </w:r>
+                      <w:proofErr w:type="spellEnd"/>
                       <w:r>
                         <w:rPr>
                           <w:rFonts w:ascii="Monaco" w:hAnsi="Monaco" w:cs="Monaco"/>
@@ -2447,6 +3072,7 @@
                           <w:lang w:val="en-US"/>
                         </w:rPr>
                       </w:pPr>
+                      <w:proofErr w:type="gramStart"/>
                       <w:r>
                         <w:rPr>
                           <w:rFonts w:ascii="Monaco" w:hAnsi="Monaco" w:cs="Monaco"/>
@@ -2459,6 +3085,7 @@
                         </w:rPr>
                         <w:t>new</w:t>
                       </w:r>
+                      <w:proofErr w:type="gramEnd"/>
                       <w:r>
                         <w:rPr>
                           <w:rFonts w:ascii="Monaco" w:hAnsi="Monaco" w:cs="Monaco"/>
@@ -2469,6 +3096,7 @@
                         </w:rPr>
                         <w:t xml:space="preserve"> Thread(</w:t>
                       </w:r>
+                      <w:proofErr w:type="spellStart"/>
                       <w:r>
                         <w:rPr>
                           <w:rFonts w:ascii="Monaco" w:hAnsi="Monaco" w:cs="Monaco"/>
@@ -2501,6 +3129,7 @@
                         </w:rPr>
                         <w:t>reciever</w:t>
                       </w:r>
+                      <w:proofErr w:type="spellEnd"/>
                       <w:r>
                         <w:rPr>
                           <w:rFonts w:ascii="Monaco" w:hAnsi="Monaco" w:cs="Monaco"/>
@@ -2525,6 +3154,7 @@
                           <w:lang w:val="en-US"/>
                         </w:rPr>
                       </w:pPr>
+                      <w:proofErr w:type="spellStart"/>
                       <w:r>
                         <w:rPr>
                           <w:rFonts w:ascii="Monaco" w:hAnsi="Monaco" w:cs="Monaco"/>
@@ -2557,6 +3187,7 @@
                         </w:rPr>
                         <w:t>sender</w:t>
                       </w:r>
+                      <w:proofErr w:type="spellEnd"/>
                       <w:r>
                         <w:rPr>
                           <w:rFonts w:ascii="Monaco" w:hAnsi="Monaco" w:cs="Monaco"/>
@@ -2587,8 +3218,32 @@
                           <w:szCs w:val="20"/>
                           <w:lang w:val="en-US"/>
                         </w:rPr>
-                        <w:t xml:space="preserve"> ChatSender(</w:t>
-                      </w:r>
+                        <w:t xml:space="preserve"> </w:t>
+                      </w:r>
+                      <w:proofErr w:type="spellStart"/>
+                      <w:proofErr w:type="gramStart"/>
+                      <w:r>
+                        <w:rPr>
+                          <w:rFonts w:ascii="Monaco" w:hAnsi="Monaco" w:cs="Monaco"/>
+                          <w:color w:val="000000"/>
+                          <w:sz w:val="20"/>
+                          <w:szCs w:val="20"/>
+                          <w:lang w:val="en-US"/>
+                        </w:rPr>
+                        <w:t>ChatSender</w:t>
+                      </w:r>
+                      <w:proofErr w:type="spellEnd"/>
+                      <w:r>
+                        <w:rPr>
+                          <w:rFonts w:ascii="Monaco" w:hAnsi="Monaco" w:cs="Monaco"/>
+                          <w:color w:val="000000"/>
+                          <w:sz w:val="20"/>
+                          <w:szCs w:val="20"/>
+                          <w:lang w:val="en-US"/>
+                        </w:rPr>
+                        <w:t>(</w:t>
+                      </w:r>
+                      <w:proofErr w:type="gramEnd"/>
                       <w:r>
                         <w:rPr>
                           <w:rFonts w:ascii="Monaco" w:hAnsi="Monaco" w:cs="Monaco"/>
@@ -2609,6 +3264,7 @@
                         </w:rPr>
                         <w:t xml:space="preserve">, </w:t>
                       </w:r>
+                      <w:proofErr w:type="spellStart"/>
                       <w:r>
                         <w:rPr>
                           <w:rFonts w:ascii="Monaco" w:hAnsi="Monaco" w:cs="Monaco"/>
@@ -2627,7 +3283,18 @@
                           <w:szCs w:val="20"/>
                           <w:lang w:val="en-US"/>
                         </w:rPr>
-                        <w:t>.getSystemName());</w:t>
+                        <w:t>.getSystemName</w:t>
+                      </w:r>
+                      <w:proofErr w:type="spellEnd"/>
+                      <w:r>
+                        <w:rPr>
+                          <w:rFonts w:ascii="Monaco" w:hAnsi="Monaco" w:cs="Monaco"/>
+                          <w:color w:val="000000"/>
+                          <w:sz w:val="20"/>
+                          <w:szCs w:val="20"/>
+                          <w:lang w:val="en-US"/>
+                        </w:rPr>
+                        <w:t>());</w:t>
                       </w:r>
                     </w:p>
                     <w:p>
@@ -2716,7 +3383,43 @@
           <w:color w:val="000000"/>
           <w:lang w:val="de-DE"/>
         </w:rPr>
-        <w:t>Der Receiver initialisiert im Konstruktor 2 Sessions: Eine zum Empfangen von Chatnachrichten im Chatraum (Topic) und eine zum Empfangen von Privatnachrichten (Queue). Die Qeues/Topics werden als Destination angegeben. Zum Empfangen der Nachrichten wird ein MessageConsumer initialisiert:</w:t>
+        <w:t xml:space="preserve">Der Receiver initialisiert im Konstruktor 2 Sessions: Eine zum Empfangen von Chatnachrichten im Chatraum (Topic) und eine zum Empfangen von Privatnachrichten (Queue). Die </w:t>
+      </w:r>
+      <w:proofErr w:type="spellStart"/>
+      <w:r>
+        <w:rPr>
+          <w:rFonts w:ascii="Calibri" w:hAnsi="Calibri" w:cs="Monaco"/>
+          <w:color w:val="000000"/>
+          <w:lang w:val="de-DE"/>
+        </w:rPr>
+        <w:t>Qeues</w:t>
+      </w:r>
+      <w:proofErr w:type="spellEnd"/>
+      <w:r>
+        <w:rPr>
+          <w:rFonts w:ascii="Calibri" w:hAnsi="Calibri" w:cs="Monaco"/>
+          <w:color w:val="000000"/>
+          <w:lang w:val="de-DE"/>
+        </w:rPr>
+        <w:t xml:space="preserve">/Topics werden als Destination angegeben. Zum Empfangen der Nachrichten wird ein </w:t>
+      </w:r>
+      <w:proofErr w:type="spellStart"/>
+      <w:r>
+        <w:rPr>
+          <w:rFonts w:ascii="Calibri" w:hAnsi="Calibri" w:cs="Monaco"/>
+          <w:color w:val="000000"/>
+          <w:lang w:val="de-DE"/>
+        </w:rPr>
+        <w:t>MessageConsumer</w:t>
+      </w:r>
+      <w:proofErr w:type="spellEnd"/>
+      <w:r>
+        <w:rPr>
+          <w:rFonts w:ascii="Calibri" w:hAnsi="Calibri" w:cs="Monaco"/>
+          <w:color w:val="000000"/>
+          <w:lang w:val="de-DE"/>
+        </w:rPr>
+        <w:t xml:space="preserve"> initialisiert:</w:t>
       </w:r>
     </w:p>
     <w:p>
@@ -2768,7 +3471,7 @@
                         <a:ln w="1270" cmpd="sng"/>
                         <a:extLst>
                           <a:ext uri="{C572A759-6A51-4108-AA02-DFA0A04FC94B}">
-                            <ma14:wrappingTextBoxFlag xmlns="" xmlns:mo="http://schemas.microsoft.com/office/mac/office/2008/main" xmlns:mv="urn:schemas-microsoft-com:mac:vml" xmlns:o="urn:schemas-microsoft-com:office:office" xmlns:v="urn:schemas-microsoft-com:vml" xmlns:w10="urn:schemas-microsoft-com:office:word" xmlns:w="http://schemas.openxmlformats.org/wordprocessingml/2006/main" xmlns:ma14="http://schemas.microsoft.com/office/mac/drawingml/2011/main"/>
+                            <ma14:wrappingTextBoxFlag xmlns:ma14="http://schemas.microsoft.com/office/mac/drawingml/2011/main" xmlns:w="http://schemas.openxmlformats.org/wordprocessingml/2006/main" xmlns:w10="urn:schemas-microsoft-com:office:word" xmlns:v="urn:schemas-microsoft-com:vml" xmlns:o="urn:schemas-microsoft-com:office:office" xmlns:mv="urn:schemas-microsoft-com:mac:vml" xmlns:mo="http://schemas.microsoft.com/office/mac/office/2008/main" xmlns=""/>
                           </a:ext>
                         </a:extLst>
                       </wps:spPr>
@@ -2801,6 +3504,7 @@
                                 <w:lang w:val="en-US"/>
                               </w:rPr>
                             </w:pPr>
+                            <w:proofErr w:type="spellStart"/>
                             <w:r>
                               <w:rPr>
                                 <w:rFonts w:ascii="Monaco" w:hAnsi="Monaco" w:cs="Monaco"/>
@@ -2833,6 +3537,7 @@
                               </w:rPr>
                               <w:t>consumer</w:t>
                             </w:r>
+                            <w:proofErr w:type="spellEnd"/>
                             <w:r>
                               <w:rPr>
                                 <w:rFonts w:ascii="Monaco" w:hAnsi="Monaco" w:cs="Monaco"/>
@@ -2843,6 +3548,8 @@
                               </w:rPr>
                               <w:t xml:space="preserve"> = </w:t>
                             </w:r>
+                            <w:proofErr w:type="spellStart"/>
+                            <w:proofErr w:type="gramStart"/>
                             <w:r>
                               <w:rPr>
                                 <w:rFonts w:ascii="Monaco" w:hAnsi="Monaco" w:cs="Monaco"/>
@@ -2861,8 +3568,20 @@
                                 <w:szCs w:val="20"/>
                                 <w:lang w:val="en-US"/>
                               </w:rPr>
-                              <w:t>.createConsumer(</w:t>
-                            </w:r>
+                              <w:t>.createConsumer</w:t>
+                            </w:r>
+                            <w:proofErr w:type="spellEnd"/>
+                            <w:r>
+                              <w:rPr>
+                                <w:rFonts w:ascii="Monaco" w:hAnsi="Monaco" w:cs="Monaco"/>
+                                <w:color w:val="000000"/>
+                                <w:sz w:val="20"/>
+                                <w:szCs w:val="20"/>
+                                <w:lang w:val="en-US"/>
+                              </w:rPr>
+                              <w:t>(</w:t>
+                            </w:r>
+                            <w:proofErr w:type="gramEnd"/>
                             <w:r>
                               <w:rPr>
                                 <w:rFonts w:ascii="Monaco" w:hAnsi="Monaco" w:cs="Monaco"/>
@@ -2953,6 +3672,7 @@
                           <w:lang w:val="en-US"/>
                         </w:rPr>
                       </w:pPr>
+                      <w:proofErr w:type="spellStart"/>
                       <w:r>
                         <w:rPr>
                           <w:rFonts w:ascii="Monaco" w:hAnsi="Monaco" w:cs="Monaco"/>
@@ -2985,6 +3705,7 @@
                         </w:rPr>
                         <w:t>consumer</w:t>
                       </w:r>
+                      <w:proofErr w:type="spellEnd"/>
                       <w:r>
                         <w:rPr>
                           <w:rFonts w:ascii="Monaco" w:hAnsi="Monaco" w:cs="Monaco"/>
@@ -2995,6 +3716,8 @@
                         </w:rPr>
                         <w:t xml:space="preserve"> = </w:t>
                       </w:r>
+                      <w:proofErr w:type="spellStart"/>
+                      <w:proofErr w:type="gramStart"/>
                       <w:r>
                         <w:rPr>
                           <w:rFonts w:ascii="Monaco" w:hAnsi="Monaco" w:cs="Monaco"/>
@@ -3013,8 +3736,20 @@
                           <w:szCs w:val="20"/>
                           <w:lang w:val="en-US"/>
                         </w:rPr>
-                        <w:t>.createConsumer(</w:t>
-                      </w:r>
+                        <w:t>.createConsumer</w:t>
+                      </w:r>
+                      <w:proofErr w:type="spellEnd"/>
+                      <w:r>
+                        <w:rPr>
+                          <w:rFonts w:ascii="Monaco" w:hAnsi="Monaco" w:cs="Monaco"/>
+                          <w:color w:val="000000"/>
+                          <w:sz w:val="20"/>
+                          <w:szCs w:val="20"/>
+                          <w:lang w:val="en-US"/>
+                        </w:rPr>
+                        <w:t>(</w:t>
+                      </w:r>
+                      <w:proofErr w:type="gramEnd"/>
                       <w:r>
                         <w:rPr>
                           <w:rFonts w:ascii="Monaco" w:hAnsi="Monaco" w:cs="Monaco"/>
@@ -3115,7 +3850,39 @@
           <w:rFonts w:ascii="Calibri" w:hAnsi="Calibri"/>
           <w:lang w:val="de-DE"/>
         </w:rPr>
-        <w:t xml:space="preserve"> findet in der run-Methode statt. Die receive-Methode blockiert so lange, bis eine Nachricht empfangen wird.</w:t>
+        <w:t xml:space="preserve"> findet in der </w:t>
+      </w:r>
+      <w:proofErr w:type="spellStart"/>
+      <w:r>
+        <w:rPr>
+          <w:rFonts w:ascii="Calibri" w:hAnsi="Calibri"/>
+          <w:lang w:val="de-DE"/>
+        </w:rPr>
+        <w:t>run</w:t>
+      </w:r>
+      <w:proofErr w:type="spellEnd"/>
+      <w:r>
+        <w:rPr>
+          <w:rFonts w:ascii="Calibri" w:hAnsi="Calibri"/>
+          <w:lang w:val="de-DE"/>
+        </w:rPr>
+        <w:t xml:space="preserve">-Methode statt. Die </w:t>
+      </w:r>
+      <w:proofErr w:type="spellStart"/>
+      <w:r>
+        <w:rPr>
+          <w:rFonts w:ascii="Calibri" w:hAnsi="Calibri"/>
+          <w:lang w:val="de-DE"/>
+        </w:rPr>
+        <w:t>receive</w:t>
+      </w:r>
+      <w:proofErr w:type="spellEnd"/>
+      <w:r>
+        <w:rPr>
+          <w:rFonts w:ascii="Calibri" w:hAnsi="Calibri"/>
+          <w:lang w:val="de-DE"/>
+        </w:rPr>
+        <w:t>-Methode blockiert so lange, bis eine Nachricht empfangen wird.</w:t>
       </w:r>
     </w:p>
     <w:p>
@@ -3162,7 +3929,7 @@
                         <a:ln w="1270" cmpd="sng"/>
                         <a:extLst>
                           <a:ext uri="{C572A759-6A51-4108-AA02-DFA0A04FC94B}">
-                            <ma14:wrappingTextBoxFlag xmlns="" xmlns:mo="http://schemas.microsoft.com/office/mac/office/2008/main" xmlns:mv="urn:schemas-microsoft-com:mac:vml" xmlns:o="urn:schemas-microsoft-com:office:office" xmlns:v="urn:schemas-microsoft-com:vml" xmlns:w10="urn:schemas-microsoft-com:office:word" xmlns:w="http://schemas.openxmlformats.org/wordprocessingml/2006/main" xmlns:ma14="http://schemas.microsoft.com/office/mac/drawingml/2011/main"/>
+                            <ma14:wrappingTextBoxFlag xmlns:ma14="http://schemas.microsoft.com/office/mac/drawingml/2011/main" xmlns:w="http://schemas.openxmlformats.org/wordprocessingml/2006/main" xmlns:w10="urn:schemas-microsoft-com:office:word" xmlns:v="urn:schemas-microsoft-com:vml" xmlns:o="urn:schemas-microsoft-com:office:office" xmlns:mv="urn:schemas-microsoft-com:mac:vml" xmlns:mo="http://schemas.microsoft.com/office/mac/office/2008/main" xmlns=""/>
                           </a:ext>
                         </a:extLst>
                       </wps:spPr>
@@ -3195,15 +3962,27 @@
                                 <w:lang w:val="en-US"/>
                               </w:rPr>
                             </w:pPr>
-                            <w:r>
-                              <w:rPr>
-                                <w:rFonts w:ascii="Monaco" w:hAnsi="Monaco" w:cs="Monaco"/>
-                                <w:color w:val="000000"/>
-                                <w:sz w:val="20"/>
-                                <w:szCs w:val="20"/>
-                                <w:lang w:val="en-US"/>
-                              </w:rPr>
-                              <w:t xml:space="preserve">ObjectMessage </w:t>
+                            <w:proofErr w:type="spellStart"/>
+                            <w:r>
+                              <w:rPr>
+                                <w:rFonts w:ascii="Monaco" w:hAnsi="Monaco" w:cs="Monaco"/>
+                                <w:color w:val="000000"/>
+                                <w:sz w:val="20"/>
+                                <w:szCs w:val="20"/>
+                                <w:lang w:val="en-US"/>
+                              </w:rPr>
+                              <w:t>ObjectMessage</w:t>
+                            </w:r>
+                            <w:proofErr w:type="spellEnd"/>
+                            <w:r>
+                              <w:rPr>
+                                <w:rFonts w:ascii="Monaco" w:hAnsi="Monaco" w:cs="Monaco"/>
+                                <w:color w:val="000000"/>
+                                <w:sz w:val="20"/>
+                                <w:szCs w:val="20"/>
+                                <w:lang w:val="en-US"/>
+                              </w:rPr>
+                              <w:t xml:space="preserve"> </w:t>
                             </w:r>
                             <w:r>
                               <w:rPr>
@@ -3223,8 +4002,32 @@
                                 <w:szCs w:val="20"/>
                                 <w:lang w:val="en-US"/>
                               </w:rPr>
-                              <w:t xml:space="preserve"> = (ObjectMessage) </w:t>
-                            </w:r>
+                              <w:t xml:space="preserve"> = (</w:t>
+                            </w:r>
+                            <w:proofErr w:type="spellStart"/>
+                            <w:r>
+                              <w:rPr>
+                                <w:rFonts w:ascii="Monaco" w:hAnsi="Monaco" w:cs="Monaco"/>
+                                <w:color w:val="000000"/>
+                                <w:sz w:val="20"/>
+                                <w:szCs w:val="20"/>
+                                <w:lang w:val="en-US"/>
+                              </w:rPr>
+                              <w:t>ObjectMessage</w:t>
+                            </w:r>
+                            <w:proofErr w:type="spellEnd"/>
+                            <w:r>
+                              <w:rPr>
+                                <w:rFonts w:ascii="Monaco" w:hAnsi="Monaco" w:cs="Monaco"/>
+                                <w:color w:val="000000"/>
+                                <w:sz w:val="20"/>
+                                <w:szCs w:val="20"/>
+                                <w:lang w:val="en-US"/>
+                              </w:rPr>
+                              <w:t xml:space="preserve">) </w:t>
+                            </w:r>
+                            <w:proofErr w:type="spellStart"/>
+                            <w:proofErr w:type="gramStart"/>
                             <w:r>
                               <w:rPr>
                                 <w:rFonts w:ascii="Monaco" w:hAnsi="Monaco" w:cs="Monaco"/>
@@ -3243,7 +4046,29 @@
                                 <w:szCs w:val="20"/>
                                 <w:lang w:val="en-US"/>
                               </w:rPr>
-                              <w:t>.receive();</w:t>
+                              <w:t>.receive</w:t>
+                            </w:r>
+                            <w:proofErr w:type="spellEnd"/>
+                            <w:r>
+                              <w:rPr>
+                                <w:rFonts w:ascii="Monaco" w:hAnsi="Monaco" w:cs="Monaco"/>
+                                <w:color w:val="000000"/>
+                                <w:sz w:val="20"/>
+                                <w:szCs w:val="20"/>
+                                <w:lang w:val="en-US"/>
+                              </w:rPr>
+                              <w:t>(</w:t>
+                            </w:r>
+                            <w:proofErr w:type="gramEnd"/>
+                            <w:r>
+                              <w:rPr>
+                                <w:rFonts w:ascii="Monaco" w:hAnsi="Monaco" w:cs="Monaco"/>
+                                <w:color w:val="000000"/>
+                                <w:sz w:val="20"/>
+                                <w:szCs w:val="20"/>
+                                <w:lang w:val="en-US"/>
+                              </w:rPr>
+                              <w:t>);</w:t>
                             </w:r>
                             <w:r>
                               <w:rPr>
@@ -3304,15 +4129,27 @@
                           <w:lang w:val="en-US"/>
                         </w:rPr>
                       </w:pPr>
-                      <w:r>
-                        <w:rPr>
-                          <w:rFonts w:ascii="Monaco" w:hAnsi="Monaco" w:cs="Monaco"/>
-                          <w:color w:val="000000"/>
-                          <w:sz w:val="20"/>
-                          <w:szCs w:val="20"/>
-                          <w:lang w:val="en-US"/>
-                        </w:rPr>
-                        <w:t xml:space="preserve">ObjectMessage </w:t>
+                      <w:proofErr w:type="spellStart"/>
+                      <w:r>
+                        <w:rPr>
+                          <w:rFonts w:ascii="Monaco" w:hAnsi="Monaco" w:cs="Monaco"/>
+                          <w:color w:val="000000"/>
+                          <w:sz w:val="20"/>
+                          <w:szCs w:val="20"/>
+                          <w:lang w:val="en-US"/>
+                        </w:rPr>
+                        <w:t>ObjectMessage</w:t>
+                      </w:r>
+                      <w:proofErr w:type="spellEnd"/>
+                      <w:r>
+                        <w:rPr>
+                          <w:rFonts w:ascii="Monaco" w:hAnsi="Monaco" w:cs="Monaco"/>
+                          <w:color w:val="000000"/>
+                          <w:sz w:val="20"/>
+                          <w:szCs w:val="20"/>
+                          <w:lang w:val="en-US"/>
+                        </w:rPr>
+                        <w:t xml:space="preserve"> </w:t>
                       </w:r>
                       <w:r>
                         <w:rPr>
@@ -3332,8 +4169,32 @@
                           <w:szCs w:val="20"/>
                           <w:lang w:val="en-US"/>
                         </w:rPr>
-                        <w:t xml:space="preserve"> = (ObjectMessage) </w:t>
-                      </w:r>
+                        <w:t xml:space="preserve"> = (</w:t>
+                      </w:r>
+                      <w:proofErr w:type="spellStart"/>
+                      <w:r>
+                        <w:rPr>
+                          <w:rFonts w:ascii="Monaco" w:hAnsi="Monaco" w:cs="Monaco"/>
+                          <w:color w:val="000000"/>
+                          <w:sz w:val="20"/>
+                          <w:szCs w:val="20"/>
+                          <w:lang w:val="en-US"/>
+                        </w:rPr>
+                        <w:t>ObjectMessage</w:t>
+                      </w:r>
+                      <w:proofErr w:type="spellEnd"/>
+                      <w:r>
+                        <w:rPr>
+                          <w:rFonts w:ascii="Monaco" w:hAnsi="Monaco" w:cs="Monaco"/>
+                          <w:color w:val="000000"/>
+                          <w:sz w:val="20"/>
+                          <w:szCs w:val="20"/>
+                          <w:lang w:val="en-US"/>
+                        </w:rPr>
+                        <w:t xml:space="preserve">) </w:t>
+                      </w:r>
+                      <w:proofErr w:type="spellStart"/>
+                      <w:proofErr w:type="gramStart"/>
                       <w:r>
                         <w:rPr>
                           <w:rFonts w:ascii="Monaco" w:hAnsi="Monaco" w:cs="Monaco"/>
@@ -3352,7 +4213,29 @@
                           <w:szCs w:val="20"/>
                           <w:lang w:val="en-US"/>
                         </w:rPr>
-                        <w:t>.receive();</w:t>
+                        <w:t>.receive</w:t>
+                      </w:r>
+                      <w:proofErr w:type="spellEnd"/>
+                      <w:r>
+                        <w:rPr>
+                          <w:rFonts w:ascii="Monaco" w:hAnsi="Monaco" w:cs="Monaco"/>
+                          <w:color w:val="000000"/>
+                          <w:sz w:val="20"/>
+                          <w:szCs w:val="20"/>
+                          <w:lang w:val="en-US"/>
+                        </w:rPr>
+                        <w:t>(</w:t>
+                      </w:r>
+                      <w:proofErr w:type="gramEnd"/>
+                      <w:r>
+                        <w:rPr>
+                          <w:rFonts w:ascii="Monaco" w:hAnsi="Monaco" w:cs="Monaco"/>
+                          <w:color w:val="000000"/>
+                          <w:sz w:val="20"/>
+                          <w:szCs w:val="20"/>
+                          <w:lang w:val="en-US"/>
+                        </w:rPr>
+                        <w:t>);</w:t>
                       </w:r>
                       <w:r>
                         <w:rPr>
@@ -3411,7 +4294,35 @@
         <w:rPr>
           <w:rFonts w:ascii="Calibri" w:hAnsi="Calibri"/>
         </w:rPr>
-        <w:t>Für das Empfangen von Privatnachrichten wurde die Methode getMails erstellt. Das Empfangen der Nachrichten wird durch die Methode receiveNoWait ausgelöst, welche nicht blockiert und nur zu diesem Zeitpunkt verfügbare Nachrichten abfragt.</w:t>
+        <w:t xml:space="preserve">Für das Empfangen von Privatnachrichten wurde die Methode </w:t>
+      </w:r>
+      <w:proofErr w:type="spellStart"/>
+      <w:r>
+        <w:rPr>
+          <w:rFonts w:ascii="Calibri" w:hAnsi="Calibri"/>
+        </w:rPr>
+        <w:t>getMails</w:t>
+      </w:r>
+      <w:proofErr w:type="spellEnd"/>
+      <w:r>
+        <w:rPr>
+          <w:rFonts w:ascii="Calibri" w:hAnsi="Calibri"/>
+        </w:rPr>
+        <w:t xml:space="preserve"> erstellt. Das Empfangen der Nachrichten wird durch die Methode </w:t>
+      </w:r>
+      <w:proofErr w:type="spellStart"/>
+      <w:r>
+        <w:rPr>
+          <w:rFonts w:ascii="Calibri" w:hAnsi="Calibri"/>
+        </w:rPr>
+        <w:t>receiveNoWait</w:t>
+      </w:r>
+      <w:proofErr w:type="spellEnd"/>
+      <w:r>
+        <w:rPr>
+          <w:rFonts w:ascii="Calibri" w:hAnsi="Calibri"/>
+        </w:rPr>
+        <w:t xml:space="preserve"> ausgelöst, welche nicht blockiert und nur zu diesem Zeitpunkt verfügbare Nachrichten abfragt.</w:t>
       </w:r>
     </w:p>
     <w:p>
@@ -3452,7 +4363,7 @@
                         <a:ln w="1270" cmpd="sng"/>
                         <a:extLst>
                           <a:ext uri="{C572A759-6A51-4108-AA02-DFA0A04FC94B}">
-                            <ma14:wrappingTextBoxFlag xmlns="" xmlns:mo="http://schemas.microsoft.com/office/mac/office/2008/main" xmlns:mv="urn:schemas-microsoft-com:mac:vml" xmlns:o="urn:schemas-microsoft-com:office:office" xmlns:v="urn:schemas-microsoft-com:vml" xmlns:w10="urn:schemas-microsoft-com:office:word" xmlns:w="http://schemas.openxmlformats.org/wordprocessingml/2006/main" xmlns:ma14="http://schemas.microsoft.com/office/mac/drawingml/2011/main"/>
+                            <ma14:wrappingTextBoxFlag xmlns:ma14="http://schemas.microsoft.com/office/mac/drawingml/2011/main" xmlns:w="http://schemas.openxmlformats.org/wordprocessingml/2006/main" xmlns:w10="urn:schemas-microsoft-com:office:word" xmlns:v="urn:schemas-microsoft-com:vml" xmlns:o="urn:schemas-microsoft-com:office:office" xmlns:mv="urn:schemas-microsoft-com:mac:vml" xmlns:mo="http://schemas.microsoft.com/office/mac/office/2008/main" xmlns=""/>
                           </a:ext>
                         </a:extLst>
                       </wps:spPr>
@@ -3485,15 +4396,27 @@
                                 <w:lang w:val="en-US"/>
                               </w:rPr>
                             </w:pPr>
-                            <w:r>
-                              <w:rPr>
-                                <w:rFonts w:ascii="Monaco" w:hAnsi="Monaco" w:cs="Monaco"/>
-                                <w:color w:val="000000"/>
-                                <w:sz w:val="20"/>
-                                <w:szCs w:val="20"/>
-                                <w:lang w:val="en-US"/>
-                              </w:rPr>
-                              <w:t xml:space="preserve">ObjectMessage </w:t>
+                            <w:proofErr w:type="spellStart"/>
+                            <w:r>
+                              <w:rPr>
+                                <w:rFonts w:ascii="Monaco" w:hAnsi="Monaco" w:cs="Monaco"/>
+                                <w:color w:val="000000"/>
+                                <w:sz w:val="20"/>
+                                <w:szCs w:val="20"/>
+                                <w:lang w:val="en-US"/>
+                              </w:rPr>
+                              <w:t>ObjectMessage</w:t>
+                            </w:r>
+                            <w:proofErr w:type="spellEnd"/>
+                            <w:r>
+                              <w:rPr>
+                                <w:rFonts w:ascii="Monaco" w:hAnsi="Monaco" w:cs="Monaco"/>
+                                <w:color w:val="000000"/>
+                                <w:sz w:val="20"/>
+                                <w:szCs w:val="20"/>
+                                <w:lang w:val="en-US"/>
+                              </w:rPr>
+                              <w:t xml:space="preserve"> </w:t>
                             </w:r>
                             <w:r>
                               <w:rPr>
@@ -3513,8 +4436,32 @@
                                 <w:szCs w:val="20"/>
                                 <w:lang w:val="en-US"/>
                               </w:rPr>
-                              <w:t xml:space="preserve"> = (ObjectMessage) </w:t>
-                            </w:r>
+                              <w:t xml:space="preserve"> = (</w:t>
+                            </w:r>
+                            <w:proofErr w:type="spellStart"/>
+                            <w:r>
+                              <w:rPr>
+                                <w:rFonts w:ascii="Monaco" w:hAnsi="Monaco" w:cs="Monaco"/>
+                                <w:color w:val="000000"/>
+                                <w:sz w:val="20"/>
+                                <w:szCs w:val="20"/>
+                                <w:lang w:val="en-US"/>
+                              </w:rPr>
+                              <w:t>ObjectMessage</w:t>
+                            </w:r>
+                            <w:proofErr w:type="spellEnd"/>
+                            <w:r>
+                              <w:rPr>
+                                <w:rFonts w:ascii="Monaco" w:hAnsi="Monaco" w:cs="Monaco"/>
+                                <w:color w:val="000000"/>
+                                <w:sz w:val="20"/>
+                                <w:szCs w:val="20"/>
+                                <w:lang w:val="en-US"/>
+                              </w:rPr>
+                              <w:t xml:space="preserve">) </w:t>
+                            </w:r>
+                            <w:proofErr w:type="spellStart"/>
+                            <w:proofErr w:type="gramStart"/>
                             <w:r>
                               <w:rPr>
                                 <w:rFonts w:ascii="Monaco" w:hAnsi="Monaco" w:cs="Monaco"/>
@@ -3533,7 +4480,29 @@
                                 <w:szCs w:val="20"/>
                                 <w:lang w:val="en-US"/>
                               </w:rPr>
-                              <w:t>.receiveNoWait();</w:t>
+                              <w:t>.receiveNoWait</w:t>
+                            </w:r>
+                            <w:proofErr w:type="spellEnd"/>
+                            <w:r>
+                              <w:rPr>
+                                <w:rFonts w:ascii="Monaco" w:hAnsi="Monaco" w:cs="Monaco"/>
+                                <w:color w:val="000000"/>
+                                <w:sz w:val="20"/>
+                                <w:szCs w:val="20"/>
+                                <w:lang w:val="en-US"/>
+                              </w:rPr>
+                              <w:t>(</w:t>
+                            </w:r>
+                            <w:proofErr w:type="gramEnd"/>
+                            <w:r>
+                              <w:rPr>
+                                <w:rFonts w:ascii="Monaco" w:hAnsi="Monaco" w:cs="Monaco"/>
+                                <w:color w:val="000000"/>
+                                <w:sz w:val="20"/>
+                                <w:szCs w:val="20"/>
+                                <w:lang w:val="en-US"/>
+                              </w:rPr>
+                              <w:t>);</w:t>
                             </w:r>
                           </w:p>
                           <w:p>
@@ -3626,15 +4595,27 @@
                           <w:lang w:val="en-US"/>
                         </w:rPr>
                       </w:pPr>
-                      <w:r>
-                        <w:rPr>
-                          <w:rFonts w:ascii="Monaco" w:hAnsi="Monaco" w:cs="Monaco"/>
-                          <w:color w:val="000000"/>
-                          <w:sz w:val="20"/>
-                          <w:szCs w:val="20"/>
-                          <w:lang w:val="en-US"/>
-                        </w:rPr>
-                        <w:t xml:space="preserve">ObjectMessage </w:t>
+                      <w:proofErr w:type="spellStart"/>
+                      <w:r>
+                        <w:rPr>
+                          <w:rFonts w:ascii="Monaco" w:hAnsi="Monaco" w:cs="Monaco"/>
+                          <w:color w:val="000000"/>
+                          <w:sz w:val="20"/>
+                          <w:szCs w:val="20"/>
+                          <w:lang w:val="en-US"/>
+                        </w:rPr>
+                        <w:t>ObjectMessage</w:t>
+                      </w:r>
+                      <w:proofErr w:type="spellEnd"/>
+                      <w:r>
+                        <w:rPr>
+                          <w:rFonts w:ascii="Monaco" w:hAnsi="Monaco" w:cs="Monaco"/>
+                          <w:color w:val="000000"/>
+                          <w:sz w:val="20"/>
+                          <w:szCs w:val="20"/>
+                          <w:lang w:val="en-US"/>
+                        </w:rPr>
+                        <w:t xml:space="preserve"> </w:t>
                       </w:r>
                       <w:r>
                         <w:rPr>
@@ -3654,8 +4635,32 @@
                           <w:szCs w:val="20"/>
                           <w:lang w:val="en-US"/>
                         </w:rPr>
-                        <w:t xml:space="preserve"> = (ObjectMessage) </w:t>
-                      </w:r>
+                        <w:t xml:space="preserve"> = (</w:t>
+                      </w:r>
+                      <w:proofErr w:type="spellStart"/>
+                      <w:r>
+                        <w:rPr>
+                          <w:rFonts w:ascii="Monaco" w:hAnsi="Monaco" w:cs="Monaco"/>
+                          <w:color w:val="000000"/>
+                          <w:sz w:val="20"/>
+                          <w:szCs w:val="20"/>
+                          <w:lang w:val="en-US"/>
+                        </w:rPr>
+                        <w:t>ObjectMessage</w:t>
+                      </w:r>
+                      <w:proofErr w:type="spellEnd"/>
+                      <w:r>
+                        <w:rPr>
+                          <w:rFonts w:ascii="Monaco" w:hAnsi="Monaco" w:cs="Monaco"/>
+                          <w:color w:val="000000"/>
+                          <w:sz w:val="20"/>
+                          <w:szCs w:val="20"/>
+                          <w:lang w:val="en-US"/>
+                        </w:rPr>
+                        <w:t xml:space="preserve">) </w:t>
+                      </w:r>
+                      <w:proofErr w:type="spellStart"/>
+                      <w:proofErr w:type="gramStart"/>
                       <w:r>
                         <w:rPr>
                           <w:rFonts w:ascii="Monaco" w:hAnsi="Monaco" w:cs="Monaco"/>
@@ -3674,7 +4679,29 @@
                           <w:szCs w:val="20"/>
                           <w:lang w:val="en-US"/>
                         </w:rPr>
-                        <w:t>.receiveNoWait();</w:t>
+                        <w:t>.receiveNoWait</w:t>
+                      </w:r>
+                      <w:proofErr w:type="spellEnd"/>
+                      <w:r>
+                        <w:rPr>
+                          <w:rFonts w:ascii="Monaco" w:hAnsi="Monaco" w:cs="Monaco"/>
+                          <w:color w:val="000000"/>
+                          <w:sz w:val="20"/>
+                          <w:szCs w:val="20"/>
+                          <w:lang w:val="en-US"/>
+                        </w:rPr>
+                        <w:t>(</w:t>
+                      </w:r>
+                      <w:proofErr w:type="gramEnd"/>
+                      <w:r>
+                        <w:rPr>
+                          <w:rFonts w:ascii="Monaco" w:hAnsi="Monaco" w:cs="Monaco"/>
+                          <w:color w:val="000000"/>
+                          <w:sz w:val="20"/>
+                          <w:szCs w:val="20"/>
+                          <w:lang w:val="en-US"/>
+                        </w:rPr>
+                        <w:t>);</w:t>
                       </w:r>
                     </w:p>
                     <w:p>
@@ -3767,7 +4794,61 @@
           <w:color w:val="000000"/>
           <w:lang w:val="de-DE"/>
         </w:rPr>
-        <w:t>Der Receiver initialisiert 2 Sessions, Destinations und MessageProducer: Je 2 zum Senden von Chatnachrichten im Chatraum (Topic) und je 2 zum Senden von Privatnachrichten (Queue). Zum Senden der Nachrichten im Chatraum (Topic) wird ein MessageProducer initialisiert:</w:t>
+        <w:t xml:space="preserve">Der Receiver initialisiert 2 Sessions, </w:t>
+      </w:r>
+      <w:proofErr w:type="spellStart"/>
+      <w:r>
+        <w:rPr>
+          <w:rFonts w:ascii="Calibri" w:hAnsi="Calibri" w:cs="Monaco"/>
+          <w:color w:val="000000"/>
+          <w:lang w:val="de-DE"/>
+        </w:rPr>
+        <w:t>Destinations</w:t>
+      </w:r>
+      <w:proofErr w:type="spellEnd"/>
+      <w:r>
+        <w:rPr>
+          <w:rFonts w:ascii="Calibri" w:hAnsi="Calibri" w:cs="Monaco"/>
+          <w:color w:val="000000"/>
+          <w:lang w:val="de-DE"/>
+        </w:rPr>
+        <w:t xml:space="preserve"> und </w:t>
+      </w:r>
+      <w:proofErr w:type="spellStart"/>
+      <w:r>
+        <w:rPr>
+          <w:rFonts w:ascii="Calibri" w:hAnsi="Calibri" w:cs="Monaco"/>
+          <w:color w:val="000000"/>
+          <w:lang w:val="de-DE"/>
+        </w:rPr>
+        <w:t>MessageProducer</w:t>
+      </w:r>
+      <w:proofErr w:type="spellEnd"/>
+      <w:r>
+        <w:rPr>
+          <w:rFonts w:ascii="Calibri" w:hAnsi="Calibri" w:cs="Monaco"/>
+          <w:color w:val="000000"/>
+          <w:lang w:val="de-DE"/>
+        </w:rPr>
+        <w:t xml:space="preserve">: Je 2 zum Senden von Chatnachrichten im Chatraum (Topic) und je 2 zum Senden von Privatnachrichten (Queue). Zum Senden der Nachrichten im Chatraum (Topic) wird ein </w:t>
+      </w:r>
+      <w:proofErr w:type="spellStart"/>
+      <w:r>
+        <w:rPr>
+          <w:rFonts w:ascii="Calibri" w:hAnsi="Calibri" w:cs="Monaco"/>
+          <w:color w:val="000000"/>
+          <w:lang w:val="de-DE"/>
+        </w:rPr>
+        <w:t>MessageProducer</w:t>
+      </w:r>
+      <w:proofErr w:type="spellEnd"/>
+      <w:r>
+        <w:rPr>
+          <w:rFonts w:ascii="Calibri" w:hAnsi="Calibri" w:cs="Monaco"/>
+          <w:color w:val="000000"/>
+          <w:lang w:val="de-DE"/>
+        </w:rPr>
+        <w:t xml:space="preserve"> initialisiert:</w:t>
       </w:r>
     </w:p>
     <w:p>
@@ -3832,7 +4913,7 @@
                         <a:ln w="1270" cmpd="sng"/>
                         <a:extLst>
                           <a:ext uri="{C572A759-6A51-4108-AA02-DFA0A04FC94B}">
-                            <ma14:wrappingTextBoxFlag xmlns="" xmlns:mo="http://schemas.microsoft.com/office/mac/office/2008/main" xmlns:mv="urn:schemas-microsoft-com:mac:vml" xmlns:o="urn:schemas-microsoft-com:office:office" xmlns:v="urn:schemas-microsoft-com:vml" xmlns:w10="urn:schemas-microsoft-com:office:word" xmlns:w="http://schemas.openxmlformats.org/wordprocessingml/2006/main" xmlns:ma14="http://schemas.microsoft.com/office/mac/drawingml/2011/main"/>
+                            <ma14:wrappingTextBoxFlag xmlns:ma14="http://schemas.microsoft.com/office/mac/drawingml/2011/main" xmlns:w="http://schemas.openxmlformats.org/wordprocessingml/2006/main" xmlns:w10="urn:schemas-microsoft-com:office:word" xmlns:v="urn:schemas-microsoft-com:vml" xmlns:o="urn:schemas-microsoft-com:office:office" xmlns:mv="urn:schemas-microsoft-com:mac:vml" xmlns:mo="http://schemas.microsoft.com/office/mac/office/2008/main" xmlns=""/>
                           </a:ext>
                         </a:extLst>
                       </wps:spPr>
@@ -3865,6 +4946,7 @@
                                 <w:lang w:val="en-US"/>
                               </w:rPr>
                             </w:pPr>
+                            <w:proofErr w:type="spellStart"/>
                             <w:r>
                               <w:rPr>
                                 <w:rFonts w:ascii="Monaco" w:hAnsi="Monaco" w:cs="Monaco"/>
@@ -3897,6 +4979,7 @@
                               </w:rPr>
                               <w:t>producer</w:t>
                             </w:r>
+                            <w:proofErr w:type="spellEnd"/>
                             <w:r>
                               <w:rPr>
                                 <w:rFonts w:ascii="Monaco" w:hAnsi="Monaco" w:cs="Monaco"/>
@@ -3907,6 +4990,8 @@
                               </w:rPr>
                               <w:t xml:space="preserve"> = </w:t>
                             </w:r>
+                            <w:proofErr w:type="spellStart"/>
+                            <w:proofErr w:type="gramStart"/>
                             <w:r>
                               <w:rPr>
                                 <w:rFonts w:ascii="Monaco" w:hAnsi="Monaco" w:cs="Monaco"/>
@@ -3925,8 +5010,20 @@
                                 <w:szCs w:val="20"/>
                                 <w:lang w:val="en-US"/>
                               </w:rPr>
-                              <w:t>.createProducer(</w:t>
-                            </w:r>
+                              <w:t>.createProducer</w:t>
+                            </w:r>
+                            <w:proofErr w:type="spellEnd"/>
+                            <w:r>
+                              <w:rPr>
+                                <w:rFonts w:ascii="Monaco" w:hAnsi="Monaco" w:cs="Monaco"/>
+                                <w:color w:val="000000"/>
+                                <w:sz w:val="20"/>
+                                <w:szCs w:val="20"/>
+                                <w:lang w:val="en-US"/>
+                              </w:rPr>
+                              <w:t>(</w:t>
+                            </w:r>
+                            <w:proofErr w:type="gramEnd"/>
                             <w:r>
                               <w:rPr>
                                 <w:rFonts w:ascii="Monaco" w:hAnsi="Monaco" w:cs="Monaco"/>
@@ -3959,6 +5056,8 @@
                                 <w:lang w:val="en-US"/>
                               </w:rPr>
                             </w:pPr>
+                            <w:proofErr w:type="spellStart"/>
+                            <w:proofErr w:type="gramStart"/>
                             <w:r>
                               <w:rPr>
                                 <w:rFonts w:ascii="Monaco" w:hAnsi="Monaco" w:cs="Monaco"/>
@@ -3977,7 +5076,30 @@
                                 <w:szCs w:val="20"/>
                                 <w:lang w:val="en-US"/>
                               </w:rPr>
-                              <w:t>.setDeliveryMode(DeliveryMode.</w:t>
+                              <w:t>.setDeliveryMode</w:t>
+                            </w:r>
+                            <w:proofErr w:type="spellEnd"/>
+                            <w:r>
+                              <w:rPr>
+                                <w:rFonts w:ascii="Monaco" w:hAnsi="Monaco" w:cs="Monaco"/>
+                                <w:color w:val="000000"/>
+                                <w:sz w:val="20"/>
+                                <w:szCs w:val="20"/>
+                                <w:lang w:val="en-US"/>
+                              </w:rPr>
+                              <w:t>(</w:t>
+                            </w:r>
+                            <w:proofErr w:type="spellStart"/>
+                            <w:proofErr w:type="gramEnd"/>
+                            <w:r>
+                              <w:rPr>
+                                <w:rFonts w:ascii="Monaco" w:hAnsi="Monaco" w:cs="Monaco"/>
+                                <w:color w:val="000000"/>
+                                <w:sz w:val="20"/>
+                                <w:szCs w:val="20"/>
+                                <w:lang w:val="en-US"/>
+                              </w:rPr>
+                              <w:t>DeliveryMode.</w:t>
                             </w:r>
                             <w:r>
                               <w:rPr>
@@ -3993,6 +5115,7 @@
                               </w:rPr>
                               <w:t>NON_PERSISTENT</w:t>
                             </w:r>
+                            <w:proofErr w:type="spellEnd"/>
                             <w:r>
                               <w:rPr>
                                 <w:rFonts w:ascii="Monaco" w:hAnsi="Monaco" w:cs="Monaco"/>
@@ -4084,6 +5207,7 @@
                           <w:lang w:val="en-US"/>
                         </w:rPr>
                       </w:pPr>
+                      <w:proofErr w:type="spellStart"/>
                       <w:r>
                         <w:rPr>
                           <w:rFonts w:ascii="Monaco" w:hAnsi="Monaco" w:cs="Monaco"/>
@@ -4116,6 +5240,7 @@
                         </w:rPr>
                         <w:t>producer</w:t>
                       </w:r>
+                      <w:proofErr w:type="spellEnd"/>
                       <w:r>
                         <w:rPr>
                           <w:rFonts w:ascii="Monaco" w:hAnsi="Monaco" w:cs="Monaco"/>
@@ -4126,6 +5251,8 @@
                         </w:rPr>
                         <w:t xml:space="preserve"> = </w:t>
                       </w:r>
+                      <w:proofErr w:type="spellStart"/>
+                      <w:proofErr w:type="gramStart"/>
                       <w:r>
                         <w:rPr>
                           <w:rFonts w:ascii="Monaco" w:hAnsi="Monaco" w:cs="Monaco"/>
@@ -4144,8 +5271,20 @@
                           <w:szCs w:val="20"/>
                           <w:lang w:val="en-US"/>
                         </w:rPr>
-                        <w:t>.createProducer(</w:t>
-                      </w:r>
+                        <w:t>.createProducer</w:t>
+                      </w:r>
+                      <w:proofErr w:type="spellEnd"/>
+                      <w:r>
+                        <w:rPr>
+                          <w:rFonts w:ascii="Monaco" w:hAnsi="Monaco" w:cs="Monaco"/>
+                          <w:color w:val="000000"/>
+                          <w:sz w:val="20"/>
+                          <w:szCs w:val="20"/>
+                          <w:lang w:val="en-US"/>
+                        </w:rPr>
+                        <w:t>(</w:t>
+                      </w:r>
+                      <w:proofErr w:type="gramEnd"/>
                       <w:r>
                         <w:rPr>
                           <w:rFonts w:ascii="Monaco" w:hAnsi="Monaco" w:cs="Monaco"/>
@@ -4178,6 +5317,8 @@
                           <w:lang w:val="en-US"/>
                         </w:rPr>
                       </w:pPr>
+                      <w:proofErr w:type="spellStart"/>
+                      <w:proofErr w:type="gramStart"/>
                       <w:r>
                         <w:rPr>
                           <w:rFonts w:ascii="Monaco" w:hAnsi="Monaco" w:cs="Monaco"/>
@@ -4196,7 +5337,30 @@
                           <w:szCs w:val="20"/>
                           <w:lang w:val="en-US"/>
                         </w:rPr>
-                        <w:t>.setDeliveryMode(DeliveryMode.</w:t>
+                        <w:t>.setDeliveryMode</w:t>
+                      </w:r>
+                      <w:proofErr w:type="spellEnd"/>
+                      <w:r>
+                        <w:rPr>
+                          <w:rFonts w:ascii="Monaco" w:hAnsi="Monaco" w:cs="Monaco"/>
+                          <w:color w:val="000000"/>
+                          <w:sz w:val="20"/>
+                          <w:szCs w:val="20"/>
+                          <w:lang w:val="en-US"/>
+                        </w:rPr>
+                        <w:t>(</w:t>
+                      </w:r>
+                      <w:proofErr w:type="spellStart"/>
+                      <w:proofErr w:type="gramEnd"/>
+                      <w:r>
+                        <w:rPr>
+                          <w:rFonts w:ascii="Monaco" w:hAnsi="Monaco" w:cs="Monaco"/>
+                          <w:color w:val="000000"/>
+                          <w:sz w:val="20"/>
+                          <w:szCs w:val="20"/>
+                          <w:lang w:val="en-US"/>
+                        </w:rPr>
+                        <w:t>DeliveryMode.</w:t>
                       </w:r>
                       <w:r>
                         <w:rPr>
@@ -4212,6 +5376,7 @@
                         </w:rPr>
                         <w:t>NON_PERSISTENT</w:t>
                       </w:r>
+                      <w:proofErr w:type="spellEnd"/>
                       <w:r>
                         <w:rPr>
                           <w:rFonts w:ascii="Monaco" w:hAnsi="Monaco" w:cs="Monaco"/>
@@ -4310,7 +5475,21 @@
         <w:rPr>
           <w:rFonts w:ascii="Calibri" w:hAnsi="Calibri"/>
         </w:rPr>
-        <w:t>Zum Senden der Nachrichten in einer Queue (Privatnachricht) wird jeweils ein neuer MessageProducer für diese Queue initialisiert</w:t>
+        <w:t xml:space="preserve">Zum Senden der Nachrichten in einer Queue (Privatnachricht) wird jeweils ein neuer </w:t>
+      </w:r>
+      <w:proofErr w:type="spellStart"/>
+      <w:r>
+        <w:rPr>
+          <w:rFonts w:ascii="Calibri" w:hAnsi="Calibri"/>
+        </w:rPr>
+        <w:t>MessageProducer</w:t>
+      </w:r>
+      <w:proofErr w:type="spellEnd"/>
+      <w:r>
+        <w:rPr>
+          <w:rFonts w:ascii="Calibri" w:hAnsi="Calibri"/>
+        </w:rPr>
+        <w:t xml:space="preserve"> für diese Queue initialisiert</w:t>
       </w:r>
     </w:p>
     <w:p>
@@ -4352,7 +5531,7 @@
                         <a:ln w="1270" cmpd="sng"/>
                         <a:extLst>
                           <a:ext uri="{C572A759-6A51-4108-AA02-DFA0A04FC94B}">
-                            <ma14:wrappingTextBoxFlag xmlns="" xmlns:mo="http://schemas.microsoft.com/office/mac/office/2008/main" xmlns:mv="urn:schemas-microsoft-com:mac:vml" xmlns:o="urn:schemas-microsoft-com:office:office" xmlns:v="urn:schemas-microsoft-com:vml" xmlns:w10="urn:schemas-microsoft-com:office:word" xmlns:w="http://schemas.openxmlformats.org/wordprocessingml/2006/main" xmlns:ma14="http://schemas.microsoft.com/office/mac/drawingml/2011/main"/>
+                            <ma14:wrappingTextBoxFlag xmlns:ma14="http://schemas.microsoft.com/office/mac/drawingml/2011/main" xmlns:w="http://schemas.openxmlformats.org/wordprocessingml/2006/main" xmlns:w10="urn:schemas-microsoft-com:office:word" xmlns:v="urn:schemas-microsoft-com:vml" xmlns:o="urn:schemas-microsoft-com:office:office" xmlns:mv="urn:schemas-microsoft-com:mac:vml" xmlns:mo="http://schemas.microsoft.com/office/mac/office/2008/main" xmlns=""/>
                           </a:ext>
                         </a:extLst>
                       </wps:spPr>
@@ -4386,16 +5565,29 @@
                                 <w:lang w:val="en-US"/>
                               </w:rPr>
                             </w:pPr>
-                            <w:r>
-                              <w:rPr>
-                                <w:rFonts w:ascii="Monaco" w:hAnsi="Monaco" w:cs="Monaco"/>
-                                <w:color w:val="000000"/>
-                                <w:sz w:val="20"/>
-                                <w:szCs w:val="20"/>
-                                <w:lang w:val="en-US"/>
-                              </w:rPr>
-                              <w:t xml:space="preserve">MessageProducer </w:t>
-                            </w:r>
+                            <w:proofErr w:type="spellStart"/>
+                            <w:r>
+                              <w:rPr>
+                                <w:rFonts w:ascii="Monaco" w:hAnsi="Monaco" w:cs="Monaco"/>
+                                <w:color w:val="000000"/>
+                                <w:sz w:val="20"/>
+                                <w:szCs w:val="20"/>
+                                <w:lang w:val="en-US"/>
+                              </w:rPr>
+                              <w:t>MessageProducer</w:t>
+                            </w:r>
+                            <w:proofErr w:type="spellEnd"/>
+                            <w:r>
+                              <w:rPr>
+                                <w:rFonts w:ascii="Monaco" w:hAnsi="Monaco" w:cs="Monaco"/>
+                                <w:color w:val="000000"/>
+                                <w:sz w:val="20"/>
+                                <w:szCs w:val="20"/>
+                                <w:lang w:val="en-US"/>
+                              </w:rPr>
+                              <w:t xml:space="preserve"> </w:t>
+                            </w:r>
+                            <w:proofErr w:type="spellStart"/>
                             <w:r>
                               <w:rPr>
                                 <w:rFonts w:ascii="Monaco" w:hAnsi="Monaco" w:cs="Monaco"/>
@@ -4406,6 +5598,7 @@
                               </w:rPr>
                               <w:t>privateProducer</w:t>
                             </w:r>
+                            <w:proofErr w:type="spellEnd"/>
                             <w:r>
                               <w:rPr>
                                 <w:rFonts w:ascii="Monaco" w:hAnsi="Monaco" w:cs="Monaco"/>
@@ -4431,6 +5624,8 @@
                                 <w:lang w:val="en-US"/>
                               </w:rPr>
                             </w:pPr>
+                            <w:proofErr w:type="spellStart"/>
+                            <w:proofErr w:type="gramStart"/>
                             <w:r>
                               <w:rPr>
                                 <w:rFonts w:ascii="Monaco" w:hAnsi="Monaco" w:cs="Monaco"/>
@@ -4449,8 +5644,21 @@
                                 <w:szCs w:val="20"/>
                                 <w:lang w:val="en-US"/>
                               </w:rPr>
-                              <w:t>.createProducer(</w:t>
-                            </w:r>
+                              <w:t>.createProducer</w:t>
+                            </w:r>
+                            <w:proofErr w:type="spellEnd"/>
+                            <w:r>
+                              <w:rPr>
+                                <w:rFonts w:ascii="Monaco" w:hAnsi="Monaco" w:cs="Monaco"/>
+                                <w:color w:val="000000"/>
+                                <w:sz w:val="20"/>
+                                <w:szCs w:val="20"/>
+                                <w:lang w:val="en-US"/>
+                              </w:rPr>
+                              <w:t>(</w:t>
+                            </w:r>
+                            <w:proofErr w:type="spellStart"/>
+                            <w:proofErr w:type="gramEnd"/>
                             <w:r>
                               <w:rPr>
                                 <w:rFonts w:ascii="Monaco" w:hAnsi="Monaco" w:cs="Monaco"/>
@@ -4461,6 +5669,7 @@
                               </w:rPr>
                               <w:t>privateDestination</w:t>
                             </w:r>
+                            <w:proofErr w:type="spellEnd"/>
                             <w:r>
                               <w:rPr>
                                 <w:rFonts w:ascii="Monaco" w:hAnsi="Monaco" w:cs="Monaco"/>
@@ -4485,6 +5694,8 @@
                                 <w:lang w:val="en-US"/>
                               </w:rPr>
                             </w:pPr>
+                            <w:proofErr w:type="spellStart"/>
+                            <w:proofErr w:type="gramStart"/>
                             <w:r>
                               <w:rPr>
                                 <w:rFonts w:ascii="Monaco" w:hAnsi="Monaco" w:cs="Monaco"/>
@@ -4503,7 +5714,30 @@
                                 <w:szCs w:val="20"/>
                                 <w:lang w:val="en-US"/>
                               </w:rPr>
-                              <w:t>.setDeliveryMode(DeliveryMode.</w:t>
+                              <w:t>.setDeliveryMode</w:t>
+                            </w:r>
+                            <w:proofErr w:type="spellEnd"/>
+                            <w:r>
+                              <w:rPr>
+                                <w:rFonts w:ascii="Monaco" w:hAnsi="Monaco" w:cs="Monaco"/>
+                                <w:color w:val="000000"/>
+                                <w:sz w:val="20"/>
+                                <w:szCs w:val="20"/>
+                                <w:lang w:val="en-US"/>
+                              </w:rPr>
+                              <w:t>(</w:t>
+                            </w:r>
+                            <w:proofErr w:type="spellStart"/>
+                            <w:proofErr w:type="gramEnd"/>
+                            <w:r>
+                              <w:rPr>
+                                <w:rFonts w:ascii="Monaco" w:hAnsi="Monaco" w:cs="Monaco"/>
+                                <w:color w:val="000000"/>
+                                <w:sz w:val="20"/>
+                                <w:szCs w:val="20"/>
+                                <w:lang w:val="en-US"/>
+                              </w:rPr>
+                              <w:t>DeliveryMode.</w:t>
                             </w:r>
                             <w:r>
                               <w:rPr>
@@ -4519,6 +5753,7 @@
                               </w:rPr>
                               <w:t>NON_PERSISTENT</w:t>
                             </w:r>
+                            <w:proofErr w:type="spellEnd"/>
                             <w:r>
                               <w:rPr>
                                 <w:rFonts w:ascii="Monaco" w:hAnsi="Monaco" w:cs="Monaco"/>
@@ -4613,16 +5848,29 @@
                           <w:lang w:val="en-US"/>
                         </w:rPr>
                       </w:pPr>
-                      <w:r>
-                        <w:rPr>
-                          <w:rFonts w:ascii="Monaco" w:hAnsi="Monaco" w:cs="Monaco"/>
-                          <w:color w:val="000000"/>
-                          <w:sz w:val="20"/>
-                          <w:szCs w:val="20"/>
-                          <w:lang w:val="en-US"/>
-                        </w:rPr>
-                        <w:t xml:space="preserve">MessageProducer </w:t>
-                      </w:r>
+                      <w:proofErr w:type="spellStart"/>
+                      <w:r>
+                        <w:rPr>
+                          <w:rFonts w:ascii="Monaco" w:hAnsi="Monaco" w:cs="Monaco"/>
+                          <w:color w:val="000000"/>
+                          <w:sz w:val="20"/>
+                          <w:szCs w:val="20"/>
+                          <w:lang w:val="en-US"/>
+                        </w:rPr>
+                        <w:t>MessageProducer</w:t>
+                      </w:r>
+                      <w:proofErr w:type="spellEnd"/>
+                      <w:r>
+                        <w:rPr>
+                          <w:rFonts w:ascii="Monaco" w:hAnsi="Monaco" w:cs="Monaco"/>
+                          <w:color w:val="000000"/>
+                          <w:sz w:val="20"/>
+                          <w:szCs w:val="20"/>
+                          <w:lang w:val="en-US"/>
+                        </w:rPr>
+                        <w:t xml:space="preserve"> </w:t>
+                      </w:r>
+                      <w:proofErr w:type="spellStart"/>
                       <w:r>
                         <w:rPr>
                           <w:rFonts w:ascii="Monaco" w:hAnsi="Monaco" w:cs="Monaco"/>
@@ -4633,6 +5881,7 @@
                         </w:rPr>
                         <w:t>privateProducer</w:t>
                       </w:r>
+                      <w:proofErr w:type="spellEnd"/>
                       <w:r>
                         <w:rPr>
                           <w:rFonts w:ascii="Monaco" w:hAnsi="Monaco" w:cs="Monaco"/>
@@ -4658,6 +5907,8 @@
                           <w:lang w:val="en-US"/>
                         </w:rPr>
                       </w:pPr>
+                      <w:proofErr w:type="spellStart"/>
+                      <w:proofErr w:type="gramStart"/>
                       <w:r>
                         <w:rPr>
                           <w:rFonts w:ascii="Monaco" w:hAnsi="Monaco" w:cs="Monaco"/>
@@ -4676,8 +5927,21 @@
                           <w:szCs w:val="20"/>
                           <w:lang w:val="en-US"/>
                         </w:rPr>
-                        <w:t>.createProducer(</w:t>
-                      </w:r>
+                        <w:t>.createProducer</w:t>
+                      </w:r>
+                      <w:proofErr w:type="spellEnd"/>
+                      <w:r>
+                        <w:rPr>
+                          <w:rFonts w:ascii="Monaco" w:hAnsi="Monaco" w:cs="Monaco"/>
+                          <w:color w:val="000000"/>
+                          <w:sz w:val="20"/>
+                          <w:szCs w:val="20"/>
+                          <w:lang w:val="en-US"/>
+                        </w:rPr>
+                        <w:t>(</w:t>
+                      </w:r>
+                      <w:proofErr w:type="spellStart"/>
+                      <w:proofErr w:type="gramEnd"/>
                       <w:r>
                         <w:rPr>
                           <w:rFonts w:ascii="Monaco" w:hAnsi="Monaco" w:cs="Monaco"/>
@@ -4688,6 +5952,7 @@
                         </w:rPr>
                         <w:t>privateDestination</w:t>
                       </w:r>
+                      <w:proofErr w:type="spellEnd"/>
                       <w:r>
                         <w:rPr>
                           <w:rFonts w:ascii="Monaco" w:hAnsi="Monaco" w:cs="Monaco"/>
@@ -4712,6 +5977,8 @@
                           <w:lang w:val="en-US"/>
                         </w:rPr>
                       </w:pPr>
+                      <w:proofErr w:type="spellStart"/>
+                      <w:proofErr w:type="gramStart"/>
                       <w:r>
                         <w:rPr>
                           <w:rFonts w:ascii="Monaco" w:hAnsi="Monaco" w:cs="Monaco"/>
@@ -4730,7 +5997,30 @@
                           <w:szCs w:val="20"/>
                           <w:lang w:val="en-US"/>
                         </w:rPr>
-                        <w:t>.setDeliveryMode(DeliveryMode.</w:t>
+                        <w:t>.setDeliveryMode</w:t>
+                      </w:r>
+                      <w:proofErr w:type="spellEnd"/>
+                      <w:r>
+                        <w:rPr>
+                          <w:rFonts w:ascii="Monaco" w:hAnsi="Monaco" w:cs="Monaco"/>
+                          <w:color w:val="000000"/>
+                          <w:sz w:val="20"/>
+                          <w:szCs w:val="20"/>
+                          <w:lang w:val="en-US"/>
+                        </w:rPr>
+                        <w:t>(</w:t>
+                      </w:r>
+                      <w:proofErr w:type="spellStart"/>
+                      <w:proofErr w:type="gramEnd"/>
+                      <w:r>
+                        <w:rPr>
+                          <w:rFonts w:ascii="Monaco" w:hAnsi="Monaco" w:cs="Monaco"/>
+                          <w:color w:val="000000"/>
+                          <w:sz w:val="20"/>
+                          <w:szCs w:val="20"/>
+                          <w:lang w:val="en-US"/>
+                        </w:rPr>
+                        <w:t>DeliveryMode.</w:t>
                       </w:r>
                       <w:r>
                         <w:rPr>
@@ -4746,6 +6036,7 @@
                         </w:rPr>
                         <w:t>NON_PERSISTENT</w:t>
                       </w:r>
+                      <w:proofErr w:type="spellEnd"/>
                       <w:r>
                         <w:rPr>
                           <w:rFonts w:ascii="Monaco" w:hAnsi="Monaco" w:cs="Monaco"/>
@@ -4813,6 +6104,553 @@
     <w:p>
       <w:r>
         <w:t xml:space="preserve"> </w:t>
+      </w:r>
+    </w:p>
+    <w:p/>
+    <w:p>
+      <w:pPr>
+        <w:pStyle w:val="berschrift1"/>
+      </w:pPr>
+      <w:proofErr w:type="spellStart"/>
+      <w:r>
+        <w:t>Git</w:t>
+      </w:r>
+      <w:proofErr w:type="spellEnd"/>
+      <w:r>
+        <w:t xml:space="preserve"> Log</w:t>
+      </w:r>
+    </w:p>
+    <w:p/>
+    <w:p>
+      <w:r>
+        <w:br w:type="page"/>
+      </w:r>
+      <w:bookmarkStart w:id="0" w:name="_GoBack"/>
+      <w:bookmarkEnd w:id="0"/>
+    </w:p>
+    <w:p>
+      <w:pPr>
+        <w:pStyle w:val="berschrift1"/>
+      </w:pPr>
+      <w:r>
+        <w:lastRenderedPageBreak/>
+        <w:t>Testfall</w:t>
+      </w:r>
+    </w:p>
+    <w:p>
+      <w:pPr>
+        <w:rPr>
+          <w:rFonts w:ascii="Calibri" w:hAnsi="Calibri"/>
+        </w:rPr>
+      </w:pPr>
+    </w:p>
+    <w:p>
+      <w:pPr>
+        <w:rPr>
+          <w:rFonts w:ascii="Calibri" w:hAnsi="Calibri"/>
+        </w:rPr>
+      </w:pPr>
+      <w:r>
+        <w:rPr>
+          <w:rFonts w:ascii="Calibri" w:hAnsi="Calibri"/>
+        </w:rPr>
+        <w:t xml:space="preserve">Die Tests wurden mit </w:t>
+      </w:r>
+      <w:proofErr w:type="spellStart"/>
+      <w:r>
+        <w:rPr>
+          <w:rFonts w:ascii="Calibri" w:hAnsi="Calibri"/>
+        </w:rPr>
+        <w:t>JUnit</w:t>
+      </w:r>
+      <w:proofErr w:type="spellEnd"/>
+      <w:r>
+        <w:rPr>
+          <w:rFonts w:ascii="Calibri" w:hAnsi="Calibri"/>
+        </w:rPr>
+        <w:t xml:space="preserve"> </w:t>
+      </w:r>
+      <w:proofErr w:type="spellStart"/>
+      <w:r>
+        <w:rPr>
+          <w:rFonts w:ascii="Calibri" w:hAnsi="Calibri"/>
+        </w:rPr>
+        <w:t>durchgeführt</w:t>
+      </w:r>
+      <w:proofErr w:type="spellEnd"/>
+      <w:r>
+        <w:rPr>
+          <w:rFonts w:ascii="Calibri" w:hAnsi="Calibri"/>
+        </w:rPr>
+        <w:t xml:space="preserve">. Eine genaue Beschreibung der </w:t>
+      </w:r>
+      <w:proofErr w:type="spellStart"/>
+      <w:r>
+        <w:rPr>
+          <w:rFonts w:ascii="Calibri" w:hAnsi="Calibri"/>
+        </w:rPr>
+        <w:t>Testfälle</w:t>
+      </w:r>
+      <w:proofErr w:type="spellEnd"/>
+      <w:r>
+        <w:rPr>
+          <w:rFonts w:ascii="Calibri" w:hAnsi="Calibri"/>
+        </w:rPr>
+        <w:t xml:space="preserve"> findet man in d</w:t>
+      </w:r>
+      <w:r>
+        <w:rPr>
+          <w:rFonts w:ascii="Calibri" w:hAnsi="Calibri"/>
+        </w:rPr>
+        <w:t xml:space="preserve">en </w:t>
+      </w:r>
+      <w:proofErr w:type="spellStart"/>
+      <w:r>
+        <w:rPr>
+          <w:rFonts w:ascii="Calibri" w:hAnsi="Calibri"/>
+        </w:rPr>
+        <w:t>Javadocs</w:t>
+      </w:r>
+      <w:proofErr w:type="spellEnd"/>
+      <w:r>
+        <w:rPr>
+          <w:rFonts w:ascii="Calibri" w:hAnsi="Calibri"/>
+        </w:rPr>
+        <w:t xml:space="preserve">. Alle </w:t>
+      </w:r>
+      <w:proofErr w:type="spellStart"/>
+      <w:r>
+        <w:rPr>
+          <w:rFonts w:ascii="Calibri" w:hAnsi="Calibri"/>
+        </w:rPr>
+        <w:t>Testfälle</w:t>
+      </w:r>
+      <w:proofErr w:type="spellEnd"/>
+      <w:r>
+        <w:rPr>
+          <w:rFonts w:ascii="Calibri" w:hAnsi="Calibri"/>
+        </w:rPr>
+        <w:t xml:space="preserve"> (22</w:t>
+      </w:r>
+      <w:r>
+        <w:rPr>
+          <w:rFonts w:ascii="Calibri" w:hAnsi="Calibri"/>
+        </w:rPr>
+        <w:t>) wurden erfolgreich durchlaufen und es wurde eine Test-</w:t>
+      </w:r>
+      <w:r>
+        <w:rPr>
+          <w:rFonts w:ascii="Calibri" w:hAnsi="Calibri"/>
+        </w:rPr>
+        <w:t xml:space="preserve"> </w:t>
+      </w:r>
+      <w:proofErr w:type="spellStart"/>
+      <w:r>
+        <w:rPr>
+          <w:rFonts w:ascii="Calibri" w:hAnsi="Calibri"/>
+        </w:rPr>
+        <w:t>Coverage</w:t>
+      </w:r>
+      <w:proofErr w:type="spellEnd"/>
+      <w:r>
+        <w:rPr>
+          <w:rFonts w:ascii="Calibri" w:hAnsi="Calibri"/>
+        </w:rPr>
+        <w:t xml:space="preserve"> von ca. 88,6</w:t>
+      </w:r>
+      <w:r>
+        <w:rPr>
+          <w:rFonts w:ascii="Calibri" w:hAnsi="Calibri"/>
+        </w:rPr>
+        <w:t>% erreicht.</w:t>
+      </w:r>
+    </w:p>
+    <w:p>
+      <w:pPr>
+        <w:rPr>
+          <w:rFonts w:ascii="Calibri" w:hAnsi="Calibri"/>
+        </w:rPr>
+      </w:pPr>
+    </w:p>
+    <w:p>
+      <w:pPr>
+        <w:rPr>
+          <w:rFonts w:ascii="Calibri" w:hAnsi="Calibri"/>
+        </w:rPr>
+      </w:pPr>
+    </w:p>
+    <w:p>
+      <w:pPr>
+        <w:rPr>
+          <w:rFonts w:ascii="Calibri" w:hAnsi="Calibri"/>
+        </w:rPr>
+      </w:pPr>
+      <w:proofErr w:type="spellStart"/>
+      <w:r>
+        <w:rPr>
+          <w:rFonts w:ascii="Calibri" w:hAnsi="Calibri"/>
+        </w:rPr>
+        <w:t>Zusätzlich</w:t>
+      </w:r>
+      <w:proofErr w:type="spellEnd"/>
+      <w:r>
+        <w:rPr>
+          <w:rFonts w:ascii="Calibri" w:hAnsi="Calibri"/>
+        </w:rPr>
+        <w:t xml:space="preserve"> wurde das Programm mit zwei verschiedenen Computern (im se</w:t>
+      </w:r>
+      <w:r>
+        <w:rPr>
+          <w:rFonts w:ascii="Calibri" w:hAnsi="Calibri"/>
+        </w:rPr>
+        <w:t>lben Netz) erfolgreich getestet:</w:t>
+      </w:r>
+    </w:p>
+    <w:p>
+      <w:pPr>
+        <w:rPr>
+          <w:rFonts w:ascii="Calibri" w:hAnsi="Calibri"/>
+        </w:rPr>
+      </w:pPr>
+    </w:p>
+    <w:p>
+      <w:pPr>
+        <w:pStyle w:val="Listenabsatz"/>
+        <w:numPr>
+          <w:ilvl w:val="0"/>
+          <w:numId w:val="2"/>
+        </w:numPr>
+        <w:spacing w:line="240" w:lineRule="auto"/>
+        <w:rPr>
+          <w:rFonts w:ascii="Calibri" w:hAnsi="Calibri"/>
+        </w:rPr>
+      </w:pPr>
+      <w:r>
+        <w:rPr>
+          <w:rFonts w:ascii="Calibri" w:hAnsi="Calibri"/>
+        </w:rPr>
+        <w:t xml:space="preserve">Starten von </w:t>
+      </w:r>
+      <w:proofErr w:type="spellStart"/>
+      <w:r>
+        <w:rPr>
+          <w:rFonts w:ascii="Calibri" w:hAnsi="Calibri"/>
+        </w:rPr>
+        <w:t>ActiveMQ</w:t>
+      </w:r>
+      <w:proofErr w:type="spellEnd"/>
+      <w:r>
+        <w:rPr>
+          <w:rFonts w:ascii="Calibri" w:hAnsi="Calibri"/>
+        </w:rPr>
+        <w:t xml:space="preserve"> am Mac</w:t>
+      </w:r>
+    </w:p>
+    <w:p>
+      <w:pPr>
+        <w:pStyle w:val="Listenabsatz"/>
+        <w:numPr>
+          <w:ilvl w:val="0"/>
+          <w:numId w:val="2"/>
+        </w:numPr>
+        <w:spacing w:line="240" w:lineRule="auto"/>
+        <w:rPr>
+          <w:rFonts w:ascii="Calibri" w:hAnsi="Calibri"/>
+        </w:rPr>
+      </w:pPr>
+      <w:r>
+        <w:rPr>
+          <w:rFonts w:ascii="Calibri" w:hAnsi="Calibri"/>
+        </w:rPr>
+        <w:t>Starten des Programms auf dem Mac &amp; dem PC</w:t>
+      </w:r>
+    </w:p>
+    <w:p>
+      <w:pPr>
+        <w:pStyle w:val="Listenabsatz"/>
+        <w:numPr>
+          <w:ilvl w:val="0"/>
+          <w:numId w:val="2"/>
+        </w:numPr>
+        <w:spacing w:line="240" w:lineRule="auto"/>
+        <w:rPr>
+          <w:rFonts w:ascii="Calibri" w:hAnsi="Calibri"/>
+        </w:rPr>
+      </w:pPr>
+      <w:r>
+        <w:rPr>
+          <w:rFonts w:ascii="Calibri" w:hAnsi="Calibri"/>
+        </w:rPr>
+        <w:t>Auf beiden Computern wurde eine Verbindung mit dem Message Broker auf dem Mac aufgebaut</w:t>
+      </w:r>
+    </w:p>
+    <w:p>
+      <w:pPr>
+        <w:pStyle w:val="Listenabsatz"/>
+        <w:numPr>
+          <w:ilvl w:val="0"/>
+          <w:numId w:val="2"/>
+        </w:numPr>
+        <w:spacing w:line="240" w:lineRule="auto"/>
+        <w:rPr>
+          <w:rFonts w:ascii="Calibri" w:hAnsi="Calibri"/>
+        </w:rPr>
+      </w:pPr>
+      <w:r>
+        <w:rPr>
+          <w:rFonts w:ascii="Calibri" w:hAnsi="Calibri"/>
+        </w:rPr>
+        <w:t>Beide Computer konnten Nachrichten im Chatraum senden &amp; empfangen</w:t>
+      </w:r>
+    </w:p>
+    <w:p>
+      <w:pPr>
+        <w:pStyle w:val="Listenabsatz"/>
+        <w:numPr>
+          <w:ilvl w:val="0"/>
+          <w:numId w:val="2"/>
+        </w:numPr>
+        <w:spacing w:line="240" w:lineRule="auto"/>
+        <w:rPr>
+          <w:rFonts w:ascii="Calibri" w:hAnsi="Calibri"/>
+        </w:rPr>
+      </w:pPr>
+      <w:r>
+        <w:rPr>
+          <w:rFonts w:ascii="Calibri" w:hAnsi="Calibri"/>
+        </w:rPr>
+        <w:t>Beide Computer konnten sich gegenseitig Privat-Nachrichten (Mails) senden und diese abfragen</w:t>
+      </w:r>
+    </w:p>
+    <w:p>
+      <w:pPr>
+        <w:pStyle w:val="Listenabsatz"/>
+        <w:numPr>
+          <w:ilvl w:val="0"/>
+          <w:numId w:val="2"/>
+        </w:numPr>
+        <w:spacing w:line="240" w:lineRule="auto"/>
+        <w:rPr>
+          <w:rFonts w:ascii="Calibri" w:hAnsi="Calibri"/>
+        </w:rPr>
+      </w:pPr>
+      <w:r>
+        <w:rPr>
+          <w:rFonts w:ascii="Calibri" w:hAnsi="Calibri"/>
+        </w:rPr>
+        <w:t>Das Programm wurde mit „</w:t>
+      </w:r>
+      <w:proofErr w:type="spellStart"/>
+      <w:r>
+        <w:rPr>
+          <w:rFonts w:ascii="Calibri" w:hAnsi="Calibri"/>
+        </w:rPr>
+        <w:t>exit</w:t>
+      </w:r>
+      <w:proofErr w:type="spellEnd"/>
+      <w:r>
+        <w:rPr>
+          <w:rFonts w:ascii="Calibri" w:hAnsi="Calibri"/>
+        </w:rPr>
+        <w:t>“ beendet.</w:t>
+      </w:r>
+    </w:p>
+    <w:p>
+      <w:pPr>
+        <w:pStyle w:val="berschrift2"/>
+      </w:pPr>
+      <w:r>
+        <w:t>Screenshot Mac</w:t>
+      </w:r>
+    </w:p>
+    <w:p>
+      <w:pPr>
+        <w:pStyle w:val="berschrift2"/>
+        <w:rPr>
+          <w:rFonts w:ascii="Calibri" w:hAnsi="Calibri"/>
+          <w:sz w:val="22"/>
+          <w:szCs w:val="22"/>
+        </w:rPr>
+      </w:pPr>
+      <w:r>
+        <w:rPr>
+          <w:rFonts w:ascii="Calibri" w:hAnsi="Calibri"/>
+          <w:noProof/>
+          <w:sz w:val="22"/>
+          <w:szCs w:val="22"/>
+          <w:lang w:eastAsia="de-AT"/>
+        </w:rPr>
+        <w:drawing>
+          <wp:anchor distT="0" distB="0" distL="114300" distR="114300" simplePos="0" relativeHeight="251667456" behindDoc="0" locked="0" layoutInCell="1" allowOverlap="1" wp14:anchorId="0B624336" wp14:editId="53B92EE8">
+            <wp:simplePos x="0" y="0"/>
+            <wp:positionH relativeFrom="column">
+              <wp:posOffset>-571500</wp:posOffset>
+            </wp:positionH>
+            <wp:positionV relativeFrom="paragraph">
+              <wp:posOffset>30480</wp:posOffset>
+            </wp:positionV>
+            <wp:extent cx="6818630" cy="4455795"/>
+            <wp:effectExtent l="0" t="0" r="0" b="0"/>
+            <wp:wrapThrough wrapText="bothSides">
+              <wp:wrapPolygon edited="0">
+                <wp:start x="2736" y="369"/>
+                <wp:lineTo x="1851" y="616"/>
+                <wp:lineTo x="483" y="1847"/>
+                <wp:lineTo x="322" y="6526"/>
+                <wp:lineTo x="402" y="18716"/>
+                <wp:lineTo x="1126" y="20316"/>
+                <wp:lineTo x="2736" y="21055"/>
+                <wp:lineTo x="18748" y="21055"/>
+                <wp:lineTo x="20276" y="20440"/>
+                <wp:lineTo x="21081" y="18593"/>
+                <wp:lineTo x="21081" y="1970"/>
+                <wp:lineTo x="19633" y="616"/>
+                <wp:lineTo x="18748" y="369"/>
+                <wp:lineTo x="2736" y="369"/>
+              </wp:wrapPolygon>
+            </wp:wrapThrough>
+            <wp:docPr id="8" name="Bild 1" descr="Macintosh HD:Users:Mathias:Library:Mobile Documents:com~apple~CloudDocs:4AHIT:SYT:Dezentrale_Systeme:06:dezsys06TestMac.png"/>
+            <wp:cNvGraphicFramePr>
+              <a:graphicFrameLocks xmlns:a="http://schemas.openxmlformats.org/drawingml/2006/main" noChangeAspect="1"/>
+            </wp:cNvGraphicFramePr>
+            <a:graphic xmlns:a="http://schemas.openxmlformats.org/drawingml/2006/main">
+              <a:graphicData uri="http://schemas.openxmlformats.org/drawingml/2006/picture">
+                <pic:pic xmlns:pic="http://schemas.openxmlformats.org/drawingml/2006/picture">
+                  <pic:nvPicPr>
+                    <pic:cNvPr id="0" name="Picture 1" descr="Macintosh HD:Users:Mathias:Library:Mobile Documents:com~apple~CloudDocs:4AHIT:SYT:Dezentrale_Systeme:06:dezsys06TestMac.png"/>
+                    <pic:cNvPicPr>
+                      <a:picLocks noChangeAspect="1" noChangeArrowheads="1"/>
+                    </pic:cNvPicPr>
+                  </pic:nvPicPr>
+                  <pic:blipFill>
+                    <a:blip r:embed="rId5">
+                      <a:extLst>
+                        <a:ext uri="{28A0092B-C50C-407E-A947-70E740481C1C}">
+                          <a14:useLocalDpi xmlns:a14="http://schemas.microsoft.com/office/drawing/2010/main" val="0"/>
+                        </a:ext>
+                      </a:extLst>
+                    </a:blip>
+                    <a:srcRect/>
+                    <a:stretch>
+                      <a:fillRect/>
+                    </a:stretch>
+                  </pic:blipFill>
+                  <pic:spPr bwMode="auto">
+                    <a:xfrm>
+                      <a:off x="0" y="0"/>
+                      <a:ext cx="6818630" cy="4455795"/>
+                    </a:xfrm>
+                    <a:prstGeom prst="rect">
+                      <a:avLst/>
+                    </a:prstGeom>
+                    <a:noFill/>
+                    <a:ln>
+                      <a:noFill/>
+                    </a:ln>
+                  </pic:spPr>
+                </pic:pic>
+              </a:graphicData>
+            </a:graphic>
+            <wp14:sizeRelH relativeFrom="margin">
+              <wp14:pctWidth>0</wp14:pctWidth>
+            </wp14:sizeRelH>
+            <wp14:sizeRelV relativeFrom="margin">
+              <wp14:pctHeight>0</wp14:pctHeight>
+            </wp14:sizeRelV>
+          </wp:anchor>
+        </w:drawing>
+      </w:r>
+    </w:p>
+    <w:p>
+      <w:pPr>
+        <w:rPr>
+          <w:lang w:eastAsia="de-DE"/>
+        </w:rPr>
+      </w:pPr>
+    </w:p>
+    <w:p>
+      <w:pPr>
+        <w:rPr>
+          <w:lang w:eastAsia="de-DE"/>
+        </w:rPr>
+      </w:pPr>
+    </w:p>
+    <w:p>
+      <w:pPr>
+        <w:pStyle w:val="berschrift2"/>
+      </w:pPr>
+      <w:r>
+        <w:lastRenderedPageBreak/>
+        <w:t>Screenshot PC</w:t>
+      </w:r>
+    </w:p>
+    <w:p>
+      <w:pPr>
+        <w:rPr>
+          <w:lang w:eastAsia="de-DE"/>
+        </w:rPr>
+      </w:pPr>
+    </w:p>
+    <w:p>
+      <w:pPr>
+        <w:rPr>
+          <w:rFonts w:ascii="Calibri" w:hAnsi="Calibri"/>
+        </w:rPr>
+      </w:pPr>
+      <w:r>
+        <w:rPr>
+          <w:rFonts w:ascii="Calibri" w:hAnsi="Calibri"/>
+          <w:noProof/>
+          <w:lang w:eastAsia="de-AT"/>
+        </w:rPr>
+        <w:drawing>
+          <wp:inline distT="0" distB="0" distL="0" distR="0" wp14:anchorId="46C511D2" wp14:editId="11498739">
+            <wp:extent cx="5753100" cy="2921000"/>
+            <wp:effectExtent l="0" t="0" r="12700" b="0"/>
+            <wp:docPr id="9" name="Bild 3" descr="Macintosh HD:Users:Mathias:Library:Mobile Documents:com~apple~CloudDocs:4AHIT:SYT:Dezentrale_Systeme:06:dezsys06TestPC.PNG"/>
+            <wp:cNvGraphicFramePr>
+              <a:graphicFrameLocks xmlns:a="http://schemas.openxmlformats.org/drawingml/2006/main" noChangeAspect="1"/>
+            </wp:cNvGraphicFramePr>
+            <a:graphic xmlns:a="http://schemas.openxmlformats.org/drawingml/2006/main">
+              <a:graphicData uri="http://schemas.openxmlformats.org/drawingml/2006/picture">
+                <pic:pic xmlns:pic="http://schemas.openxmlformats.org/drawingml/2006/picture">
+                  <pic:nvPicPr>
+                    <pic:cNvPr id="0" name="Picture 3" descr="Macintosh HD:Users:Mathias:Library:Mobile Documents:com~apple~CloudDocs:4AHIT:SYT:Dezentrale_Systeme:06:dezsys06TestPC.PNG"/>
+                    <pic:cNvPicPr>
+                      <a:picLocks noChangeAspect="1" noChangeArrowheads="1"/>
+                    </pic:cNvPicPr>
+                  </pic:nvPicPr>
+                  <pic:blipFill>
+                    <a:blip r:embed="rId6">
+                      <a:extLst>
+                        <a:ext uri="{28A0092B-C50C-407E-A947-70E740481C1C}">
+                          <a14:useLocalDpi xmlns:a14="http://schemas.microsoft.com/office/drawing/2010/main" val="0"/>
+                        </a:ext>
+                      </a:extLst>
+                    </a:blip>
+                    <a:srcRect/>
+                    <a:stretch>
+                      <a:fillRect/>
+                    </a:stretch>
+                  </pic:blipFill>
+                  <pic:spPr bwMode="auto">
+                    <a:xfrm>
+                      <a:off x="0" y="0"/>
+                      <a:ext cx="5753100" cy="2921000"/>
+                    </a:xfrm>
+                    <a:prstGeom prst="rect">
+                      <a:avLst/>
+                    </a:prstGeom>
+                    <a:noFill/>
+                    <a:ln>
+                      <a:noFill/>
+                    </a:ln>
+                  </pic:spPr>
+                </pic:pic>
+              </a:graphicData>
+            </a:graphic>
+          </wp:inline>
+        </w:drawing>
       </w:r>
     </w:p>
     <w:p/>
@@ -4941,8 +6779,97 @@
       </w:rPr>
     </w:lvl>
   </w:abstractNum>
+  <w:abstractNum w:abstractNumId="1">
+    <w:nsid w:val="505D3B89"/>
+    <w:multiLevelType w:val="hybridMultilevel"/>
+    <w:tmpl w:val="6520D5DA"/>
+    <w:lvl w:ilvl="0" w:tplc="0407000F">
+      <w:start w:val="1"/>
+      <w:numFmt w:val="decimal"/>
+      <w:lvlText w:val="%1."/>
+      <w:lvlJc w:val="left"/>
+      <w:pPr>
+        <w:ind w:left="720" w:hanging="360"/>
+      </w:pPr>
+    </w:lvl>
+    <w:lvl w:ilvl="1" w:tplc="04070019" w:tentative="1">
+      <w:start w:val="1"/>
+      <w:numFmt w:val="lowerLetter"/>
+      <w:lvlText w:val="%2."/>
+      <w:lvlJc w:val="left"/>
+      <w:pPr>
+        <w:ind w:left="1440" w:hanging="360"/>
+      </w:pPr>
+    </w:lvl>
+    <w:lvl w:ilvl="2" w:tplc="0407001B" w:tentative="1">
+      <w:start w:val="1"/>
+      <w:numFmt w:val="lowerRoman"/>
+      <w:lvlText w:val="%3."/>
+      <w:lvlJc w:val="right"/>
+      <w:pPr>
+        <w:ind w:left="2160" w:hanging="180"/>
+      </w:pPr>
+    </w:lvl>
+    <w:lvl w:ilvl="3" w:tplc="0407000F" w:tentative="1">
+      <w:start w:val="1"/>
+      <w:numFmt w:val="decimal"/>
+      <w:lvlText w:val="%4."/>
+      <w:lvlJc w:val="left"/>
+      <w:pPr>
+        <w:ind w:left="2880" w:hanging="360"/>
+      </w:pPr>
+    </w:lvl>
+    <w:lvl w:ilvl="4" w:tplc="04070019" w:tentative="1">
+      <w:start w:val="1"/>
+      <w:numFmt w:val="lowerLetter"/>
+      <w:lvlText w:val="%5."/>
+      <w:lvlJc w:val="left"/>
+      <w:pPr>
+        <w:ind w:left="3600" w:hanging="360"/>
+      </w:pPr>
+    </w:lvl>
+    <w:lvl w:ilvl="5" w:tplc="0407001B" w:tentative="1">
+      <w:start w:val="1"/>
+      <w:numFmt w:val="lowerRoman"/>
+      <w:lvlText w:val="%6."/>
+      <w:lvlJc w:val="right"/>
+      <w:pPr>
+        <w:ind w:left="4320" w:hanging="180"/>
+      </w:pPr>
+    </w:lvl>
+    <w:lvl w:ilvl="6" w:tplc="0407000F" w:tentative="1">
+      <w:start w:val="1"/>
+      <w:numFmt w:val="decimal"/>
+      <w:lvlText w:val="%7."/>
+      <w:lvlJc w:val="left"/>
+      <w:pPr>
+        <w:ind w:left="5040" w:hanging="360"/>
+      </w:pPr>
+    </w:lvl>
+    <w:lvl w:ilvl="7" w:tplc="04070019" w:tentative="1">
+      <w:start w:val="1"/>
+      <w:numFmt w:val="lowerLetter"/>
+      <w:lvlText w:val="%8."/>
+      <w:lvlJc w:val="left"/>
+      <w:pPr>
+        <w:ind w:left="5760" w:hanging="360"/>
+      </w:pPr>
+    </w:lvl>
+    <w:lvl w:ilvl="8" w:tplc="0407001B" w:tentative="1">
+      <w:start w:val="1"/>
+      <w:numFmt w:val="lowerRoman"/>
+      <w:lvlText w:val="%9."/>
+      <w:lvlJc w:val="right"/>
+      <w:pPr>
+        <w:ind w:left="6480" w:hanging="180"/>
+      </w:pPr>
+    </w:lvl>
+  </w:abstractNum>
   <w:num w:numId="1">
     <w:abstractNumId w:val="0"/>
+  </w:num>
+  <w:num w:numId="2">
+    <w:abstractNumId w:val="1"/>
   </w:num>
 </w:numbering>
 </file>

</xml_diff>

<commit_message>
Null Pointer Exception bei nicht hergestellter Verbindung gefixed
</commit_message>
<xml_diff>
--- a/DezSys06.docx
+++ b/DezSys06.docx
@@ -9071,6 +9071,7 @@
       <w:cols w:space="708"/>
       <w:titlePg/>
       <w:docGrid w:linePitch="360"/>
+      <w:printerSettings r:id="rId15"/>
     </w:sectPr>
   </w:body>
 </w:document>
@@ -9132,7 +9133,7 @@
             <w:noProof/>
             <w:lang w:val="de-DE"/>
           </w:rPr>
-          <w:t>1</w:t>
+          <w:t>5</w:t>
         </w:r>
         <w:r>
           <w:fldChar w:fldCharType="end"/>
@@ -10809,7 +10810,7 @@
 </file>
 
 <file path=customXml/itemProps2.xml><?xml version="1.0" encoding="utf-8"?>
-<ds:datastoreItem xmlns:ds="http://schemas.openxmlformats.org/officeDocument/2006/customXml" ds:itemID="{9536EE49-FF6B-9044-834B-860148C54A3C}">
+<ds:datastoreItem xmlns:ds="http://schemas.openxmlformats.org/officeDocument/2006/customXml" ds:itemID="{6015C698-C59D-2D48-A761-F10672AB4C39}">
   <ds:schemaRefs>
     <ds:schemaRef ds:uri="http://schemas.openxmlformats.org/officeDocument/2006/bibliography"/>
   </ds:schemaRefs>

</xml_diff>